<commit_message>
Installationsanleitung rework mit Paul
</commit_message>
<xml_diff>
--- a/Documentation/Installationsanleitungen/Installationsanleitung Gruppe 4.docx
+++ b/Documentation/Installationsanleitungen/Installationsanleitung Gruppe 4.docx
@@ -38,11 +38,19 @@
           <w:lang w:val="de-DE"/>
         </w:rPr>
       </w:pPr>
-      <w:r>
-        <w:rPr>
-          <w:lang w:val="de-DE"/>
-        </w:rPr>
-        <w:t>Git-Repo</w:t>
+      <w:proofErr w:type="spellStart"/>
+      <w:r>
+        <w:rPr>
+          <w:lang w:val="de-DE"/>
+        </w:rPr>
+        <w:t>Git</w:t>
+      </w:r>
+      <w:proofErr w:type="spellEnd"/>
+      <w:r>
+        <w:rPr>
+          <w:lang w:val="de-DE"/>
+        </w:rPr>
+        <w:t>-Repo</w:t>
       </w:r>
       <w:r>
         <w:rPr>
@@ -89,6 +97,12 @@
         </w:rPr>
         <w:t xml:space="preserve"> </w:t>
       </w:r>
+      <w:r>
+        <w:rPr>
+          <w:lang w:val="de-DE"/>
+        </w:rPr>
+        <w:t>.</w:t>
+      </w:r>
     </w:p>
     <w:p>
       <w:pPr>
@@ -99,27 +113,53 @@
         </w:numPr>
         <w:spacing w:after="100" w:line="257" w:lineRule="auto"/>
         <w:ind w:hanging="357"/>
-      </w:pPr>
-      <w:r>
-        <w:rPr>
-          <w:lang w:val="de-DE"/>
+        <w:rPr>
+          <w:lang w:val="en-US"/>
+        </w:rPr>
+      </w:pPr>
+      <w:r>
+        <w:rPr>
+          <w:lang w:val="en-US"/>
         </w:rPr>
         <w:t xml:space="preserve">Download node.js: </w:t>
       </w:r>
-      <w:hyperlink r:id="rId8" w:history="1">
-        <w:r>
-          <w:rPr>
-            <w:rStyle w:val="Hyperlink"/>
-            <w:lang w:val="de-DE"/>
-          </w:rPr>
-          <w:t>https://nodejs.org/en/download/</w:t>
-        </w:r>
-      </w:hyperlink>
-      <w:r>
-        <w:rPr>
-          <w:lang w:val="de-DE"/>
+      <w:r>
+        <w:fldChar w:fldCharType="begin"/>
+      </w:r>
+      <w:r>
+        <w:rPr>
+          <w:lang w:val="en-US"/>
+        </w:rPr>
+        <w:instrText xml:space="preserve"> HYPERLINK "https://nodejs.org/en/download/" </w:instrText>
+      </w:r>
+      <w:r>
+        <w:fldChar w:fldCharType="separate"/>
+      </w:r>
+      <w:r>
+        <w:rPr>
+          <w:rStyle w:val="Hyperlink"/>
+          <w:lang w:val="en-US"/>
+        </w:rPr>
+        <w:t>https://nodejs.org/en/download/</w:t>
+      </w:r>
+      <w:r>
+        <w:rPr>
+          <w:rStyle w:val="Hyperlink"/>
+          <w:lang w:val="en-US"/>
+        </w:rPr>
+        <w:fldChar w:fldCharType="end"/>
+      </w:r>
+      <w:r>
+        <w:rPr>
+          <w:lang w:val="en-US"/>
         </w:rPr>
         <w:t xml:space="preserve"> </w:t>
+      </w:r>
+      <w:r>
+        <w:rPr>
+          <w:lang w:val="en-US"/>
+        </w:rPr>
+        <w:t>.</w:t>
       </w:r>
     </w:p>
     <w:p>
@@ -139,7 +179,21 @@
         <w:rPr>
           <w:lang w:val="de-DE"/>
         </w:rPr>
-        <w:t>Installiere Angular</w:t>
+        <w:t xml:space="preserve">Installiere </w:t>
+      </w:r>
+      <w:proofErr w:type="gramStart"/>
+      <w:r>
+        <w:rPr>
+          <w:lang w:val="de-DE"/>
+        </w:rPr>
+        <w:t>Angular</w:t>
+      </w:r>
+      <w:proofErr w:type="gramEnd"/>
+      <w:r>
+        <w:rPr>
+          <w:lang w:val="de-DE"/>
+        </w:rPr>
+        <w:t>:</w:t>
       </w:r>
     </w:p>
     <w:p>
@@ -152,26 +206,34 @@
         <w:spacing w:after="100" w:line="257" w:lineRule="auto"/>
         <w:ind w:hanging="357"/>
         <w:rPr>
-          <w:lang w:val="de-DE"/>
-        </w:rPr>
-      </w:pPr>
-      <w:r>
-        <w:rPr>
-          <w:lang w:val="de-DE"/>
-        </w:rPr>
-        <w:t>ö</w:t>
-      </w:r>
-      <w:r>
-        <w:rPr>
-          <w:lang w:val="de-DE"/>
+          <w:lang w:val="en-US"/>
+        </w:rPr>
+      </w:pPr>
+      <w:proofErr w:type="spellStart"/>
+      <w:r>
+        <w:rPr>
+          <w:lang w:val="en-US"/>
+        </w:rPr>
+        <w:t>Ö</w:t>
+      </w:r>
+      <w:r>
+        <w:rPr>
+          <w:lang w:val="en-US"/>
         </w:rPr>
         <w:t>ffne</w:t>
       </w:r>
-      <w:r>
-        <w:rPr>
-          <w:lang w:val="de-DE"/>
-        </w:rPr>
-        <w:t xml:space="preserve"> node.js command prompt</w:t>
+      <w:proofErr w:type="spellEnd"/>
+      <w:r>
+        <w:rPr>
+          <w:lang w:val="en-US"/>
+        </w:rPr>
+        <w:t xml:space="preserve"> </w:t>
+      </w:r>
+      <w:r>
+        <w:rPr>
+          <w:lang w:val="en-US"/>
+        </w:rPr>
+        <w:t>die Windows Command Prompt.</w:t>
       </w:r>
     </w:p>
     <w:p>
@@ -191,33 +253,7 @@
         <w:rPr>
           <w:lang w:val="de-DE"/>
         </w:rPr>
-        <w:t>n</w:t>
-      </w:r>
-      <w:r>
-        <w:rPr>
-          <w:lang w:val="de-DE"/>
-        </w:rPr>
-        <w:t>avigiere zu project root</w:t>
-      </w:r>
-    </w:p>
-    <w:p>
-      <w:pPr>
-        <w:pStyle w:val="Listenabsatz"/>
-        <w:numPr>
-          <w:ilvl w:val="1"/>
-          <w:numId w:val="1"/>
-        </w:numPr>
-        <w:spacing w:after="100" w:line="257" w:lineRule="auto"/>
-        <w:ind w:hanging="357"/>
-        <w:rPr>
-          <w:lang w:val="de-DE"/>
-        </w:rPr>
-      </w:pPr>
-      <w:r>
-        <w:rPr>
-          <w:lang w:val="de-DE"/>
-        </w:rPr>
-        <w:t>t</w:t>
+        <w:t>T</w:t>
       </w:r>
       <w:r>
         <w:rPr>
@@ -225,11 +261,41 @@
         </w:rPr>
         <w:t>ippe „</w:t>
       </w:r>
-      <w:r>
-        <w:rPr>
-          <w:lang w:val="de-DE"/>
-        </w:rPr>
-        <w:t>npm install -g @angular/cli</w:t>
+      <w:proofErr w:type="spellStart"/>
+      <w:r>
+        <w:rPr>
+          <w:b/>
+          <w:bCs/>
+          <w:lang w:val="de-DE"/>
+        </w:rPr>
+        <w:t>npm</w:t>
+      </w:r>
+      <w:proofErr w:type="spellEnd"/>
+      <w:r>
+        <w:rPr>
+          <w:b/>
+          <w:bCs/>
+          <w:lang w:val="de-DE"/>
+        </w:rPr>
+        <w:t xml:space="preserve"> </w:t>
+      </w:r>
+      <w:proofErr w:type="spellStart"/>
+      <w:r>
+        <w:rPr>
+          <w:b/>
+          <w:bCs/>
+          <w:lang w:val="de-DE"/>
+        </w:rPr>
+        <w:t>install</w:t>
+      </w:r>
+      <w:proofErr w:type="spellEnd"/>
+      <w:r>
+        <w:rPr>
+          <w:b/>
+          <w:bCs/>
+          <w:lang w:val="de-DE"/>
+        </w:rPr>
+        <w:t xml:space="preserve"> -g @angular/cli</w:t>
       </w:r>
       <w:r>
         <w:rPr>
@@ -241,7 +307,25 @@
         <w:rPr>
           <w:lang w:val="de-DE"/>
         </w:rPr>
-        <w:t xml:space="preserve"> und führe es mit der Return-Taste aus</w:t>
+        <w:t xml:space="preserve"> und führe es mit der </w:t>
+      </w:r>
+      <w:r>
+        <w:rPr>
+          <w:lang w:val="de-DE"/>
+        </w:rPr>
+        <w:t>Enter</w:t>
+      </w:r>
+      <w:r>
+        <w:rPr>
+          <w:lang w:val="de-DE"/>
+        </w:rPr>
+        <w:t>-Taste aus</w:t>
+      </w:r>
+      <w:r>
+        <w:rPr>
+          <w:lang w:val="de-DE"/>
+        </w:rPr>
+        <w:t>.</w:t>
       </w:r>
       <w:r>
         <w:rPr>
@@ -259,24 +343,26 @@
         </w:numPr>
         <w:spacing w:after="100"/>
         <w:rPr>
-          <w:lang w:val="de-DE"/>
-        </w:rPr>
-      </w:pPr>
-      <w:r>
-        <w:rPr>
-          <w:lang w:val="de-DE"/>
+          <w:lang w:val="en-US"/>
+        </w:rPr>
+      </w:pPr>
+      <w:r>
+        <w:rPr>
+          <w:lang w:val="en-US"/>
         </w:rPr>
         <w:t xml:space="preserve">Login/Registration Service </w:t>
       </w:r>
-      <w:r>
-        <w:rPr>
-          <w:lang w:val="de-DE"/>
+      <w:proofErr w:type="spellStart"/>
+      <w:r>
+        <w:rPr>
+          <w:lang w:val="en-US"/>
         </w:rPr>
         <w:t>Konfiguration</w:t>
       </w:r>
-      <w:r>
-        <w:rPr>
-          <w:lang w:val="de-DE"/>
+      <w:proofErr w:type="spellEnd"/>
+      <w:r>
+        <w:rPr>
+          <w:lang w:val="en-US"/>
         </w:rPr>
         <w:t xml:space="preserve"> (Port: 3000)</w:t>
       </w:r>
@@ -290,66 +376,103 @@
         </w:numPr>
         <w:spacing w:after="100" w:line="257" w:lineRule="auto"/>
         <w:rPr>
-          <w:lang w:val="de-DE"/>
-        </w:rPr>
-      </w:pPr>
-      <w:r>
-        <w:rPr>
-          <w:lang w:val="de-DE"/>
-        </w:rPr>
-        <w:t>i</w:t>
-      </w:r>
-      <w:r>
-        <w:rPr>
-          <w:lang w:val="de-DE"/>
+          <w:lang w:val="en-US"/>
+        </w:rPr>
+      </w:pPr>
+      <w:proofErr w:type="spellStart"/>
+      <w:r>
+        <w:rPr>
+          <w:lang w:val="en-US"/>
+        </w:rPr>
+        <w:t>I</w:t>
+      </w:r>
+      <w:r>
+        <w:rPr>
+          <w:lang w:val="en-US"/>
         </w:rPr>
         <w:t>nstall</w:t>
       </w:r>
       <w:r>
         <w:rPr>
-          <w:lang w:val="de-DE"/>
+          <w:lang w:val="en-US"/>
         </w:rPr>
         <w:t>iere</w:t>
       </w:r>
-      <w:r>
-        <w:rPr>
-          <w:lang w:val="de-DE"/>
+      <w:proofErr w:type="spellEnd"/>
+      <w:r>
+        <w:rPr>
+          <w:lang w:val="en-US"/>
         </w:rPr>
         <w:t xml:space="preserve"> </w:t>
       </w:r>
       <w:r>
         <w:rPr>
-          <w:lang w:val="de-DE"/>
+          <w:lang w:val="en-US"/>
         </w:rPr>
         <w:t xml:space="preserve">den </w:t>
       </w:r>
       <w:r>
         <w:rPr>
-          <w:lang w:val="de-DE"/>
+          <w:lang w:val="en-US"/>
         </w:rPr>
         <w:t>MySQL Community Server</w:t>
       </w:r>
       <w:r>
         <w:rPr>
-          <w:lang w:val="de-DE"/>
-        </w:rPr>
-        <w:t xml:space="preserve"> (inkl. Workbench)</w:t>
-      </w:r>
-      <w:r>
-        <w:rPr>
-          <w:lang w:val="de-DE"/>
+          <w:lang w:val="en-US"/>
+        </w:rPr>
+        <w:t xml:space="preserve"> (</w:t>
+      </w:r>
+      <w:proofErr w:type="spellStart"/>
+      <w:r>
+        <w:rPr>
+          <w:lang w:val="en-US"/>
+        </w:rPr>
+        <w:t>inkl</w:t>
+      </w:r>
+      <w:proofErr w:type="spellEnd"/>
+      <w:r>
+        <w:rPr>
+          <w:lang w:val="en-US"/>
+        </w:rPr>
+        <w:t>. Workbench)</w:t>
+      </w:r>
+      <w:r>
+        <w:rPr>
+          <w:lang w:val="en-US"/>
         </w:rPr>
         <w:t xml:space="preserve">: </w:t>
       </w:r>
-      <w:hyperlink r:id="rId9" w:history="1">
-        <w:r>
-          <w:rPr>
-            <w:rStyle w:val="Hyperlink"/>
-          </w:rPr>
-          <w:t>https://dev.mysql.com/downloads/mysql/</w:t>
-        </w:r>
-      </w:hyperlink>
-      <w:r>
+      <w:r>
+        <w:fldChar w:fldCharType="begin"/>
+      </w:r>
+      <w:r>
+        <w:rPr>
+          <w:lang w:val="en-US"/>
+        </w:rPr>
+        <w:instrText xml:space="preserve"> HYPERLINK "https://dev.mysql.com/downloads/mysql/" </w:instrText>
+      </w:r>
+      <w:r>
+        <w:fldChar w:fldCharType="separate"/>
+      </w:r>
+      <w:r>
+        <w:rPr>
+          <w:rStyle w:val="Hyperlink"/>
+          <w:lang w:val="en-US"/>
+        </w:rPr>
+        <w:t>https://dev.mysql.com/downloads/mysql/</w:t>
+      </w:r>
+      <w:r>
+        <w:rPr>
+          <w:rStyle w:val="Hyperlink"/>
+          <w:lang w:val="en-US"/>
+        </w:rPr>
+        <w:fldChar w:fldCharType="end"/>
+      </w:r>
+      <w:r>
+        <w:rPr>
+          <w:lang w:val="en-US"/>
+        </w:rPr>
         <w:t xml:space="preserve"> </w:t>
       </w:r>
     </w:p>
@@ -369,7 +492,7 @@
         <w:rPr>
           <w:lang w:val="de-DE"/>
         </w:rPr>
-        <w:t>b</w:t>
+        <w:t>B</w:t>
       </w:r>
       <w:r>
         <w:rPr>
@@ -389,6 +512,7 @@
         </w:rPr>
         <w:t xml:space="preserve"> Passwort auf „</w:t>
       </w:r>
+      <w:proofErr w:type="spellStart"/>
       <w:r>
         <w:rPr>
           <w:b/>
@@ -397,11 +521,18 @@
         </w:rPr>
         <w:t>rootroot</w:t>
       </w:r>
+      <w:proofErr w:type="spellEnd"/>
       <w:r>
         <w:rPr>
           <w:lang w:val="de-DE"/>
         </w:rPr>
         <w:t>“ setzen</w:t>
+      </w:r>
+      <w:r>
+        <w:rPr>
+          <w:lang w:val="de-DE"/>
+        </w:rPr>
+        <w:t>.</w:t>
       </w:r>
     </w:p>
     <w:p>
@@ -420,7 +551,7 @@
         <w:rPr>
           <w:lang w:val="de-DE"/>
         </w:rPr>
-        <w:t>n</w:t>
+        <w:t>N</w:t>
       </w:r>
       <w:r>
         <w:rPr>
@@ -438,7 +569,21 @@
         <w:rPr>
           <w:lang w:val="de-DE"/>
         </w:rPr>
-        <w:t xml:space="preserve"> erstellen (Hostname und Port: Standard; user: </w:t>
+        <w:t xml:space="preserve"> erstellen (Hostname und Port: Standard; </w:t>
+      </w:r>
+      <w:proofErr w:type="spellStart"/>
+      <w:r>
+        <w:rPr>
+          <w:lang w:val="de-DE"/>
+        </w:rPr>
+        <w:t>user</w:t>
+      </w:r>
+      <w:proofErr w:type="spellEnd"/>
+      <w:r>
+        <w:rPr>
+          <w:lang w:val="de-DE"/>
+        </w:rPr>
+        <w:t xml:space="preserve">: </w:t>
       </w:r>
       <w:r>
         <w:rPr>
@@ -452,8 +597,23 @@
         <w:rPr>
           <w:lang w:val="de-DE"/>
         </w:rPr>
-        <w:t xml:space="preserve">; password: </w:t>
-      </w:r>
+        <w:t xml:space="preserve">; </w:t>
+      </w:r>
+      <w:proofErr w:type="spellStart"/>
+      <w:r>
+        <w:rPr>
+          <w:lang w:val="de-DE"/>
+        </w:rPr>
+        <w:t>password</w:t>
+      </w:r>
+      <w:proofErr w:type="spellEnd"/>
+      <w:r>
+        <w:rPr>
+          <w:lang w:val="de-DE"/>
+        </w:rPr>
+        <w:t xml:space="preserve">: </w:t>
+      </w:r>
+      <w:proofErr w:type="spellStart"/>
       <w:r>
         <w:rPr>
           <w:b/>
@@ -462,11 +622,18 @@
         </w:rPr>
         <w:t>rootroot</w:t>
       </w:r>
+      <w:proofErr w:type="spellEnd"/>
       <w:r>
         <w:rPr>
           <w:lang w:val="de-DE"/>
         </w:rPr>
         <w:t>)</w:t>
+      </w:r>
+      <w:r>
+        <w:rPr>
+          <w:lang w:val="de-DE"/>
+        </w:rPr>
+        <w:t>.</w:t>
       </w:r>
     </w:p>
     <w:p>
@@ -485,7 +652,7 @@
         <w:rPr>
           <w:lang w:val="de-DE"/>
         </w:rPr>
-        <w:t>n</w:t>
+        <w:t>N</w:t>
       </w:r>
       <w:r>
         <w:rPr>
@@ -509,7 +676,27 @@
         <w:rPr>
           <w:lang w:val="de-DE"/>
         </w:rPr>
-        <w:t>in SCHEMAS -&gt; rechte Maustaste -&gt; create Schema</w:t>
+        <w:t xml:space="preserve">in SCHEMAS -&gt; rechte Maustaste -&gt; </w:t>
+      </w:r>
+      <w:proofErr w:type="spellStart"/>
+      <w:r>
+        <w:rPr>
+          <w:lang w:val="de-DE"/>
+        </w:rPr>
+        <w:t>create</w:t>
+      </w:r>
+      <w:proofErr w:type="spellEnd"/>
+      <w:r>
+        <w:rPr>
+          <w:lang w:val="de-DE"/>
+        </w:rPr>
+        <w:t xml:space="preserve"> Schema</w:t>
+      </w:r>
+      <w:r>
+        <w:rPr>
+          <w:lang w:val="de-DE"/>
+        </w:rPr>
+        <w:t>.</w:t>
       </w:r>
     </w:p>
     <w:p>
@@ -528,7 +715,33 @@
         <w:rPr>
           <w:lang w:val="de-DE"/>
         </w:rPr>
-        <w:t>als Name „LoginRegistrationDb“ eingeben</w:t>
+        <w:t>A</w:t>
+      </w:r>
+      <w:r>
+        <w:rPr>
+          <w:lang w:val="de-DE"/>
+        </w:rPr>
+        <w:t>ls Name „</w:t>
+      </w:r>
+      <w:proofErr w:type="spellStart"/>
+      <w:r>
+        <w:rPr>
+          <w:lang w:val="de-DE"/>
+        </w:rPr>
+        <w:t>LoginRegistrationDb</w:t>
+      </w:r>
+      <w:proofErr w:type="spellEnd"/>
+      <w:r>
+        <w:rPr>
+          <w:lang w:val="de-DE"/>
+        </w:rPr>
+        <w:t>“ eingeben</w:t>
+      </w:r>
+      <w:r>
+        <w:rPr>
+          <w:lang w:val="de-DE"/>
+        </w:rPr>
+        <w:t>.</w:t>
       </w:r>
     </w:p>
     <w:p>
@@ -547,13 +760,19 @@
         <w:rPr>
           <w:lang w:val="de-DE"/>
         </w:rPr>
-        <w:t>n</w:t>
+        <w:t>N</w:t>
       </w:r>
       <w:r>
         <w:rPr>
           <w:lang w:val="de-DE"/>
         </w:rPr>
         <w:t>euen SQL-Tab erstellen, um eine Query ausführen zu können</w:t>
+      </w:r>
+      <w:r>
+        <w:rPr>
+          <w:lang w:val="de-DE"/>
+        </w:rPr>
+        <w:t>.</w:t>
       </w:r>
     </w:p>
     <w:p>
@@ -568,6 +787,7 @@
           <w:lang w:val="de-DE"/>
         </w:rPr>
       </w:pPr>
+      <w:proofErr w:type="spellStart"/>
       <w:r>
         <w:rPr>
           <w:lang w:val="de-DE"/>
@@ -578,71 +798,189 @@
         <w:rPr>
           <w:lang w:val="de-DE"/>
         </w:rPr>
-        <w:t>sers.sql importieren</w:t>
-      </w:r>
-      <w:r>
-        <w:rPr>
-          <w:lang w:val="de-DE"/>
-        </w:rPr>
-        <w:t>/kopieren</w:t>
-      </w:r>
-      <w:r>
-        <w:rPr>
-          <w:lang w:val="de-DE"/>
-        </w:rPr>
-        <w:t xml:space="preserve"> in Schema</w:t>
-      </w:r>
-      <w:r>
-        <w:rPr>
-          <w:lang w:val="de-DE"/>
-        </w:rPr>
-        <w:t xml:space="preserve"> in MySQL und ausführen</w:t>
-      </w:r>
-    </w:p>
-    <w:p>
-      <w:pPr>
-        <w:pStyle w:val="Listenabsatz"/>
-        <w:numPr>
-          <w:ilvl w:val="1"/>
-          <w:numId w:val="3"/>
-        </w:numPr>
+        <w:t>sers.sql</w:t>
+      </w:r>
+      <w:proofErr w:type="spellEnd"/>
+      <w:r>
+        <w:rPr>
+          <w:lang w:val="de-DE"/>
+        </w:rPr>
+        <w:t xml:space="preserve"> (</w:t>
+      </w:r>
+      <w:r>
+        <w:rPr>
+          <w:lang w:val="de-DE"/>
+        </w:rPr>
+        <w:t>„.</w:t>
+      </w:r>
+      <w:r>
+        <w:rPr>
+          <w:lang w:val="de-DE"/>
+        </w:rPr>
+        <w:t>..\</w:t>
+      </w:r>
+      <w:r>
+        <w:rPr>
+          <w:lang w:val="de-DE"/>
+        </w:rPr>
+        <w:t>Backend\</w:t>
+      </w:r>
+      <w:proofErr w:type="spellStart"/>
+      <w:r>
+        <w:rPr>
+          <w:lang w:val="de-DE"/>
+        </w:rPr>
+        <w:t>LoginRegistrationService</w:t>
+      </w:r>
+      <w:proofErr w:type="spellEnd"/>
+      <w:r>
+        <w:rPr>
+          <w:lang w:val="de-DE"/>
+        </w:rPr>
+        <w:t>“</w:t>
+      </w:r>
+      <w:r>
+        <w:rPr>
+          <w:lang w:val="de-DE"/>
+        </w:rPr>
+        <w:t xml:space="preserve">) in das neue Schema </w:t>
+      </w:r>
+      <w:r>
+        <w:rPr>
+          <w:lang w:val="de-DE"/>
+        </w:rPr>
+        <w:t>importieren</w:t>
+      </w:r>
+      <w:r>
+        <w:rPr>
+          <w:lang w:val="de-DE"/>
+        </w:rPr>
+        <w:t xml:space="preserve"> oder den Inhalt der </w:t>
+      </w:r>
+      <w:proofErr w:type="spellStart"/>
+      <w:r>
+        <w:rPr>
+          <w:lang w:val="de-DE"/>
+        </w:rPr>
+        <w:t>users.sql</w:t>
+      </w:r>
+      <w:proofErr w:type="spellEnd"/>
+      <w:r>
+        <w:rPr>
+          <w:lang w:val="de-DE"/>
+        </w:rPr>
+        <w:t xml:space="preserve"> Datei </w:t>
+      </w:r>
+      <w:r>
+        <w:rPr>
+          <w:lang w:val="de-DE"/>
+        </w:rPr>
+        <w:t xml:space="preserve">in </w:t>
+      </w:r>
+      <w:r>
+        <w:rPr>
+          <w:lang w:val="de-DE"/>
+        </w:rPr>
+        <w:t xml:space="preserve">die </w:t>
+      </w:r>
+      <w:r>
+        <w:rPr>
+          <w:lang w:val="de-DE"/>
+        </w:rPr>
+        <w:t>MySQL</w:t>
+      </w:r>
+      <w:r>
+        <w:rPr>
+          <w:lang w:val="de-DE"/>
+        </w:rPr>
+        <w:t>-</w:t>
+      </w:r>
+      <w:proofErr w:type="spellStart"/>
+      <w:r>
+        <w:rPr>
+          <w:lang w:val="de-DE"/>
+        </w:rPr>
+        <w:t>Workbench</w:t>
+      </w:r>
+      <w:proofErr w:type="spellEnd"/>
+      <w:r>
+        <w:rPr>
+          <w:lang w:val="de-DE"/>
+        </w:rPr>
+        <w:t xml:space="preserve"> kopieren </w:t>
+      </w:r>
+      <w:r>
+        <w:rPr>
+          <w:lang w:val="de-DE"/>
+        </w:rPr>
+        <w:t xml:space="preserve">und </w:t>
+      </w:r>
+      <w:proofErr w:type="gramStart"/>
+      <w:r>
+        <w:rPr>
+          <w:lang w:val="de-DE"/>
+        </w:rPr>
+        <w:t>ausführen</w:t>
+      </w:r>
+      <w:r>
+        <w:rPr>
+          <w:lang w:val="de-DE"/>
+        </w:rPr>
+        <w:t xml:space="preserve"> </w:t>
+      </w:r>
+      <w:r>
+        <w:rPr>
+          <w:lang w:val="de-DE"/>
+        </w:rPr>
+        <w:t>.</w:t>
+      </w:r>
+      <w:proofErr w:type="gramEnd"/>
+    </w:p>
+    <w:p>
+      <w:pPr>
+        <w:pStyle w:val="Listenabsatz"/>
         <w:spacing w:after="100" w:line="257" w:lineRule="auto"/>
         <w:rPr>
           <w:lang w:val="de-DE"/>
         </w:rPr>
       </w:pPr>
-      <w:r>
-        <w:rPr>
-          <w:lang w:val="de-DE"/>
-        </w:rPr>
-        <w:t>users.sql findet man unter ..\</w:t>
-      </w:r>
-      <w:r>
-        <w:rPr>
-          <w:lang w:val="de-DE"/>
-        </w:rPr>
-        <w:t>Backend\LoginRegistrationService</w:t>
-      </w:r>
-      <w:r>
-        <w:rPr>
-          <w:lang w:val="de-DE"/>
-        </w:rPr>
-        <w:br/>
-      </w:r>
     </w:p>
     <w:p>
       <w:pPr>
         <w:pStyle w:val="Listenabsatz"/>
         <w:spacing w:after="100" w:line="257" w:lineRule="auto"/>
         <w:rPr>
-          <w:lang w:val="de-DE"/>
-        </w:rPr>
-      </w:pPr>
-      <w:r>
-        <w:rPr>
-          <w:lang w:val="de-DE"/>
-        </w:rPr>
-        <w:t>Datenbank sollte nun lauffähig sein -&gt; nächster Schritt: API starten</w:t>
+          <w:i/>
+          <w:iCs/>
+          <w:u w:val="single"/>
+          <w:lang w:val="de-DE"/>
+        </w:rPr>
+      </w:pPr>
+      <w:r>
+        <w:rPr>
+          <w:i/>
+          <w:iCs/>
+          <w:lang w:val="de-DE"/>
+        </w:rPr>
+        <w:t xml:space="preserve">Datenbank sollte nun lauffähig sein -&gt; nächster Schritt: </w:t>
+      </w:r>
+      <w:r>
+        <w:rPr>
+          <w:i/>
+          <w:iCs/>
+          <w:u w:val="single"/>
+          <w:lang w:val="de-DE"/>
+        </w:rPr>
+        <w:t>API starten</w:t>
+      </w:r>
+      <w:r>
+        <w:rPr>
+          <w:i/>
+          <w:iCs/>
+          <w:u w:val="single"/>
+          <w:lang w:val="de-DE"/>
+        </w:rPr>
+        <w:t>:</w:t>
       </w:r>
     </w:p>
     <w:p>
@@ -659,7 +997,7 @@
         </w:rPr>
       </w:pPr>
       <w:r>
-        <w:t>ö</w:t>
+        <w:t>Ö</w:t>
       </w:r>
       <w:r>
         <w:t xml:space="preserve">ffne </w:t>
@@ -669,6 +1007,9 @@
       </w:r>
       <w:r>
         <w:t>Terminal in VS Code</w:t>
+      </w:r>
+      <w:r>
+        <w:t>.</w:t>
       </w:r>
     </w:p>
     <w:p>
@@ -692,7 +1033,7 @@
           <w:color w:val="auto"/>
           <w:u w:val="none"/>
         </w:rPr>
-        <w:t>n</w:t>
+        <w:t>N</w:t>
       </w:r>
       <w:r>
         <w:rPr>
@@ -704,6 +1045,14 @@
       </w:r>
       <w:r>
         <w:rPr>
+          <w:rStyle w:val="Hyperlink"/>
+          <w:color w:val="auto"/>
+          <w:u w:val="none"/>
+        </w:rPr>
+        <w:t>„.</w:t>
+      </w:r>
+      <w:r>
+        <w:rPr>
           <w:lang w:val="de-DE"/>
         </w:rPr>
         <w:t>..\</w:t>
@@ -715,8 +1064,30 @@
         <w:rPr>
           <w:lang w:val="de-DE"/>
         </w:rPr>
-        <w:t>Backend\LoginRegistrationService</w:t>
-      </w:r>
+        <w:t>Backend\</w:t>
+      </w:r>
+      <w:proofErr w:type="spellStart"/>
+      <w:r>
+        <w:rPr>
+          <w:lang w:val="de-DE"/>
+        </w:rPr>
+        <w:t>LoginRegistrationServic</w:t>
+      </w:r>
+      <w:r>
+        <w:rPr>
+          <w:lang w:val="de-DE"/>
+        </w:rPr>
+        <w:t>e</w:t>
+      </w:r>
+      <w:proofErr w:type="spellEnd"/>
+      <w:proofErr w:type="gramStart"/>
+      <w:r>
+        <w:rPr>
+          <w:lang w:val="de-DE"/>
+        </w:rPr>
+        <w:t>“ .</w:t>
+      </w:r>
+      <w:proofErr w:type="gramEnd"/>
     </w:p>
     <w:p>
       <w:pPr>
@@ -739,31 +1110,59 @@
           <w:color w:val="auto"/>
           <w:u w:val="none"/>
         </w:rPr>
-        <w:t>t</w:t>
-      </w:r>
-      <w:r>
-        <w:rPr>
-          <w:rStyle w:val="Hyperlink"/>
-          <w:color w:val="auto"/>
-          <w:u w:val="none"/>
-        </w:rPr>
-        <w:t>ippe „npm install“ ein</w:t>
-      </w:r>
-      <w:r>
-        <w:rPr>
-          <w:rStyle w:val="Hyperlink"/>
-          <w:color w:val="auto"/>
-          <w:u w:val="none"/>
-        </w:rPr>
-        <w:t>,</w:t>
-      </w:r>
-      <w:r>
-        <w:rPr>
-          <w:rStyle w:val="Hyperlink"/>
-          <w:color w:val="auto"/>
-          <w:u w:val="none"/>
-        </w:rPr>
-        <w:t xml:space="preserve"> um Abhängigkeiten zu installieren</w:t>
+        <w:t>T</w:t>
+      </w:r>
+      <w:r>
+        <w:rPr>
+          <w:rStyle w:val="Hyperlink"/>
+          <w:color w:val="auto"/>
+          <w:u w:val="none"/>
+        </w:rPr>
+        <w:t>ippe „</w:t>
+      </w:r>
+      <w:proofErr w:type="spellStart"/>
+      <w:r>
+        <w:rPr>
+          <w:rStyle w:val="Hyperlink"/>
+          <w:color w:val="auto"/>
+          <w:u w:val="none"/>
+        </w:rPr>
+        <w:t>npm</w:t>
+      </w:r>
+      <w:proofErr w:type="spellEnd"/>
+      <w:r>
+        <w:rPr>
+          <w:rStyle w:val="Hyperlink"/>
+          <w:color w:val="auto"/>
+          <w:u w:val="none"/>
+        </w:rPr>
+        <w:t xml:space="preserve"> </w:t>
+      </w:r>
+      <w:proofErr w:type="spellStart"/>
+      <w:r>
+        <w:rPr>
+          <w:rStyle w:val="Hyperlink"/>
+          <w:color w:val="auto"/>
+          <w:u w:val="none"/>
+        </w:rPr>
+        <w:t>install</w:t>
+      </w:r>
+      <w:proofErr w:type="spellEnd"/>
+      <w:r>
+        <w:rPr>
+          <w:rStyle w:val="Hyperlink"/>
+          <w:color w:val="auto"/>
+          <w:u w:val="none"/>
+        </w:rPr>
+        <w:t>“ ein, um Abhängigkeiten zu installieren</w:t>
+      </w:r>
+      <w:r>
+        <w:rPr>
+          <w:rStyle w:val="Hyperlink"/>
+          <w:color w:val="auto"/>
+          <w:u w:val="none"/>
+        </w:rPr>
+        <w:t>.</w:t>
       </w:r>
     </w:p>
     <w:p>
@@ -775,45 +1174,110 @@
         </w:numPr>
         <w:spacing w:after="100" w:line="257" w:lineRule="auto"/>
         <w:ind w:left="714" w:hanging="357"/>
-      </w:pPr>
-      <w:r>
-        <w:rPr>
-          <w:rStyle w:val="Hyperlink"/>
-          <w:color w:val="auto"/>
-          <w:u w:val="none"/>
-        </w:rPr>
-        <w:t>t</w:t>
-      </w:r>
-      <w:r>
-        <w:rPr>
-          <w:rStyle w:val="Hyperlink"/>
-          <w:color w:val="auto"/>
-          <w:u w:val="none"/>
-        </w:rPr>
-        <w:t>ippe „npm start“ ein</w:t>
-      </w:r>
-      <w:r>
-        <w:rPr>
-          <w:rStyle w:val="Hyperlink"/>
-          <w:color w:val="auto"/>
-          <w:u w:val="none"/>
-        </w:rPr>
-        <w:t>,</w:t>
-      </w:r>
-      <w:r>
-        <w:rPr>
-          <w:rStyle w:val="Hyperlink"/>
-          <w:color w:val="auto"/>
-          <w:u w:val="none"/>
-        </w:rPr>
-        <w:t xml:space="preserve"> um Service zu starten</w:t>
-      </w:r>
+        <w:rPr>
+          <w:rStyle w:val="Hyperlink"/>
+          <w:color w:val="auto"/>
+          <w:u w:val="none"/>
+        </w:rPr>
+      </w:pPr>
+      <w:r>
+        <w:rPr>
+          <w:rStyle w:val="Hyperlink"/>
+          <w:color w:val="auto"/>
+          <w:u w:val="none"/>
+        </w:rPr>
+        <w:t>T</w:t>
+      </w:r>
+      <w:r>
+        <w:rPr>
+          <w:rStyle w:val="Hyperlink"/>
+          <w:color w:val="auto"/>
+          <w:u w:val="none"/>
+        </w:rPr>
+        <w:t>ippe „</w:t>
+      </w:r>
+      <w:proofErr w:type="spellStart"/>
+      <w:r>
+        <w:rPr>
+          <w:rStyle w:val="Hyperlink"/>
+          <w:color w:val="auto"/>
+          <w:u w:val="none"/>
+        </w:rPr>
+        <w:t>npm</w:t>
+      </w:r>
+      <w:proofErr w:type="spellEnd"/>
+      <w:r>
+        <w:rPr>
+          <w:rStyle w:val="Hyperlink"/>
+          <w:color w:val="auto"/>
+          <w:u w:val="none"/>
+        </w:rPr>
+        <w:t xml:space="preserve"> </w:t>
+      </w:r>
+      <w:proofErr w:type="spellStart"/>
+      <w:r>
+        <w:rPr>
+          <w:rStyle w:val="Hyperlink"/>
+          <w:color w:val="auto"/>
+          <w:u w:val="none"/>
+        </w:rPr>
+        <w:t>start</w:t>
+      </w:r>
+      <w:proofErr w:type="spellEnd"/>
+      <w:r>
+        <w:rPr>
+          <w:rStyle w:val="Hyperlink"/>
+          <w:color w:val="auto"/>
+          <w:u w:val="none"/>
+        </w:rPr>
+        <w:t>“ ein, um Service zu starten</w:t>
+      </w:r>
+      <w:r>
+        <w:rPr>
+          <w:rStyle w:val="Hyperlink"/>
+          <w:color w:val="auto"/>
+          <w:u w:val="none"/>
+        </w:rPr>
+        <w:t>.</w:t>
+      </w:r>
+    </w:p>
+    <w:p>
+      <w:pPr>
+        <w:pStyle w:val="Listenabsatz"/>
+        <w:spacing w:after="100" w:line="257" w:lineRule="auto"/>
+        <w:ind w:left="714"/>
+        <w:rPr>
+          <w:i/>
+          <w:iCs/>
+        </w:rPr>
+      </w:pPr>
       <w:r>
         <w:rPr>
           <w:lang w:val="de-DE"/>
         </w:rPr>
         <w:br/>
       </w:r>
+      <w:r>
+        <w:rPr>
+          <w:i/>
+          <w:iCs/>
+        </w:rPr>
+        <w:t>API sollte nun gestartet sein</w:t>
+      </w:r>
+      <w:r>
+        <w:rPr>
+          <w:i/>
+          <w:iCs/>
+        </w:rPr>
+        <w:t>.</w:t>
+      </w:r>
+    </w:p>
+    <w:p>
+      <w:pPr>
+        <w:pStyle w:val="Listenabsatz"/>
+        <w:spacing w:after="100" w:line="257" w:lineRule="auto"/>
+        <w:ind w:left="714"/>
+      </w:pPr>
     </w:p>
     <w:p>
       <w:pPr>
@@ -881,7 +1345,7 @@
         <w:rPr>
           <w:lang w:val="de-DE"/>
         </w:rPr>
-        <w:t>i</w:t>
+        <w:t>I</w:t>
       </w:r>
       <w:r>
         <w:rPr>
@@ -937,7 +1401,7 @@
         </w:rPr>
         <w:t xml:space="preserve">ersion: </w:t>
       </w:r>
-      <w:hyperlink r:id="rId10" w:history="1">
+      <w:hyperlink r:id="rId8" w:history="1">
         <w:r>
           <w:rPr>
             <w:rStyle w:val="Hyperlink"/>
@@ -951,6 +1415,12 @@
           <w:lang w:val="de-DE"/>
         </w:rPr>
         <w:t xml:space="preserve"> </w:t>
+      </w:r>
+      <w:r>
+        <w:rPr>
+          <w:lang w:val="de-DE"/>
+        </w:rPr>
+        <w:t>.</w:t>
       </w:r>
     </w:p>
     <w:p>
@@ -986,13 +1456,19 @@
         <w:rPr>
           <w:lang w:val="de-DE"/>
         </w:rPr>
-        <w:t>s</w:t>
+        <w:t>S</w:t>
       </w:r>
       <w:r>
         <w:rPr>
           <w:lang w:val="de-DE"/>
         </w:rPr>
         <w:t>tarte Neo4j Desktop</w:t>
+      </w:r>
+      <w:r>
+        <w:rPr>
+          <w:lang w:val="de-DE"/>
+        </w:rPr>
+        <w:t>.</w:t>
       </w:r>
     </w:p>
     <w:p>
@@ -1031,7 +1507,7 @@
         <w:rPr>
           <w:lang w:val="de-DE"/>
         </w:rPr>
-        <w:t>e</w:t>
+        <w:t>E</w:t>
       </w:r>
       <w:r>
         <w:rPr>
@@ -1068,6 +1544,12 @@
           <w:lang w:val="de-DE"/>
         </w:rPr>
         <w:t>Datenbank</w:t>
+      </w:r>
+      <w:r>
+        <w:rPr>
+          <w:lang w:val="de-DE"/>
+        </w:rPr>
+        <w:t>.</w:t>
       </w:r>
     </w:p>
     <w:p>
@@ -1106,7 +1588,7 @@
         <w:rPr>
           <w:lang w:val="de-DE"/>
         </w:rPr>
-        <w:t>d</w:t>
+        <w:t>D</w:t>
       </w:r>
       <w:r>
         <w:rPr>
@@ -1118,7 +1600,19 @@
         <w:rPr>
           <w:lang w:val="de-DE"/>
         </w:rPr>
-        <w:t xml:space="preserve">Authentifizierung für </w:t>
+        <w:t>Authentifizierung für</w:t>
+      </w:r>
+      <w:r>
+        <w:rPr>
+          <w:lang w:val="de-DE"/>
+        </w:rPr>
+        <w:t xml:space="preserve"> die neu</w:t>
+      </w:r>
+      <w:r>
+        <w:rPr>
+          <w:lang w:val="de-DE"/>
+        </w:rPr>
+        <w:t xml:space="preserve"> </w:t>
       </w:r>
       <w:r>
         <w:rPr>
@@ -1130,7 +1624,13 @@
         <w:rPr>
           <w:lang w:val="de-DE"/>
         </w:rPr>
-        <w:t xml:space="preserve">Datenbank </w:t>
+        <w:t>Datenbank</w:t>
+      </w:r>
+      <w:r>
+        <w:rPr>
+          <w:lang w:val="de-DE"/>
+        </w:rPr>
+        <w:t>:</w:t>
       </w:r>
     </w:p>
     <w:p>
@@ -1169,7 +1669,13 @@
         <w:rPr>
           <w:lang w:val="de-DE"/>
         </w:rPr>
-        <w:t>öffne</w:t>
+        <w:t>Ö</w:t>
+      </w:r>
+      <w:r>
+        <w:rPr>
+          <w:lang w:val="de-DE"/>
+        </w:rPr>
+        <w:t>ffne</w:t>
       </w:r>
       <w:r>
         <w:rPr>
@@ -1233,20 +1739,81 @@
       </w:r>
       <w:r>
         <w:rPr>
-          <w:b/>
-          <w:bCs/>
-          <w:lang w:val="de-DE"/>
-        </w:rPr>
-        <w:t>..\</w:t>
-      </w:r>
-      <w:r>
-        <w:rPr>
-          <w:b/>
-          <w:bCs/>
-          <w:lang w:val="de-DE"/>
-        </w:rPr>
-        <w:t>Neo4jDesktop\relate-data\dbmss\dbms-</w:t>
-      </w:r>
+          <w:lang w:val="de-DE"/>
+        </w:rPr>
+        <w:t>„.</w:t>
+      </w:r>
+      <w:r>
+        <w:rPr>
+          <w:b/>
+          <w:bCs/>
+          <w:lang w:val="de-DE"/>
+        </w:rPr>
+        <w:t>..\Neo4jDesktop\</w:t>
+      </w:r>
+      <w:proofErr w:type="spellStart"/>
+      <w:r>
+        <w:rPr>
+          <w:b/>
+          <w:bCs/>
+          <w:lang w:val="de-DE"/>
+        </w:rPr>
+        <w:t>relate-data</w:t>
+      </w:r>
+      <w:proofErr w:type="spellEnd"/>
+      <w:r>
+        <w:rPr>
+          <w:b/>
+          <w:bCs/>
+          <w:lang w:val="de-DE"/>
+        </w:rPr>
+        <w:t>\</w:t>
+      </w:r>
+      <w:proofErr w:type="spellStart"/>
+      <w:r>
+        <w:rPr>
+          <w:b/>
+          <w:bCs/>
+          <w:lang w:val="de-DE"/>
+        </w:rPr>
+        <w:t>dbmss</w:t>
+      </w:r>
+      <w:proofErr w:type="spellEnd"/>
+      <w:r>
+        <w:rPr>
+          <w:b/>
+          <w:bCs/>
+          <w:lang w:val="de-DE"/>
+        </w:rPr>
+        <w:t>\</w:t>
+      </w:r>
+      <w:proofErr w:type="spellStart"/>
+      <w:r>
+        <w:rPr>
+          <w:b/>
+          <w:bCs/>
+          <w:lang w:val="de-DE"/>
+        </w:rPr>
+        <w:t>dbms</w:t>
+      </w:r>
+      <w:proofErr w:type="spellEnd"/>
+      <w:r>
+        <w:rPr>
+          <w:b/>
+          <w:bCs/>
+          <w:lang w:val="de-DE"/>
+        </w:rPr>
+        <w:t>-</w:t>
+      </w:r>
+      <w:r>
+        <w:rPr>
+          <w:b/>
+          <w:bCs/>
+          <w:lang w:val="de-DE"/>
+        </w:rPr>
+        <w:t>&lt;&lt;</w:t>
+      </w:r>
+      <w:proofErr w:type="spellStart"/>
       <w:r>
         <w:rPr>
           <w:b/>
@@ -1257,14 +1824,45 @@
         </w:rPr>
         <w:t>name</w:t>
       </w:r>
-      <w:r>
-        <w:rPr>
-          <w:b/>
-          <w:bCs/>
-          <w:lang w:val="de-DE"/>
-        </w:rPr>
-        <w:t>\conf</w:t>
-      </w:r>
+      <w:proofErr w:type="spellEnd"/>
+      <w:r>
+        <w:rPr>
+          <w:b/>
+          <w:bCs/>
+          <w:i/>
+          <w:iCs/>
+          <w:lang w:val="de-DE"/>
+        </w:rPr>
+        <w:t>&gt;&gt;</w:t>
+      </w:r>
+      <w:r>
+        <w:rPr>
+          <w:b/>
+          <w:bCs/>
+          <w:lang w:val="de-DE"/>
+        </w:rPr>
+        <w:t>\</w:t>
+      </w:r>
+      <w:proofErr w:type="spellStart"/>
+      <w:r>
+        <w:rPr>
+          <w:b/>
+          <w:bCs/>
+          <w:lang w:val="de-DE"/>
+        </w:rPr>
+        <w:t>conf</w:t>
+      </w:r>
+      <w:proofErr w:type="spellEnd"/>
+      <w:proofErr w:type="gramStart"/>
+      <w:r>
+        <w:rPr>
+          <w:b/>
+          <w:bCs/>
+          <w:lang w:val="de-DE"/>
+        </w:rPr>
+        <w:t>“ .</w:t>
+      </w:r>
+      <w:proofErr w:type="gramEnd"/>
     </w:p>
     <w:p>
       <w:pPr>
@@ -1308,7 +1906,13 @@
         <w:rPr>
           <w:lang w:val="de-DE"/>
         </w:rPr>
-        <w:t>öffne die Datei n</w:t>
+        <w:t>Ö</w:t>
+      </w:r>
+      <w:r>
+        <w:rPr>
+          <w:lang w:val="de-DE"/>
+        </w:rPr>
+        <w:t>ffne die Datei n</w:t>
       </w:r>
       <w:r>
         <w:rPr>
@@ -1326,13 +1930,27 @@
         <w:rPr>
           <w:lang w:val="de-DE"/>
         </w:rPr>
-        <w:t>(conf-default-file)</w:t>
-      </w:r>
-      <w:r>
-        <w:rPr>
-          <w:lang w:val="de-DE"/>
-        </w:rPr>
-        <w:t xml:space="preserve"> </w:t>
+        <w:t>(</w:t>
+      </w:r>
+      <w:proofErr w:type="spellStart"/>
+      <w:r>
+        <w:rPr>
+          <w:lang w:val="de-DE"/>
+        </w:rPr>
+        <w:t>conf</w:t>
+      </w:r>
+      <w:proofErr w:type="spellEnd"/>
+      <w:r>
+        <w:rPr>
+          <w:lang w:val="de-DE"/>
+        </w:rPr>
+        <w:t>-default-file)</w:t>
+      </w:r>
+      <w:r>
+        <w:rPr>
+          <w:lang w:val="de-DE"/>
+        </w:rPr>
+        <w:t>.</w:t>
       </w:r>
     </w:p>
     <w:p>
@@ -1371,14 +1989,43 @@
         <w:rPr>
           <w:lang w:val="de-DE"/>
         </w:rPr>
-        <w:t>setze</w:t>
-      </w:r>
-      <w:r>
-        <w:rPr>
-          <w:lang w:val="de-DE"/>
-        </w:rPr>
-        <w:t xml:space="preserve"> dbms.security.auth_enabled=</w:t>
-      </w:r>
+        <w:t>S</w:t>
+      </w:r>
+      <w:r>
+        <w:rPr>
+          <w:lang w:val="de-DE"/>
+        </w:rPr>
+        <w:t>etze</w:t>
+      </w:r>
+      <w:r>
+        <w:rPr>
+          <w:lang w:val="de-DE"/>
+        </w:rPr>
+        <w:t xml:space="preserve"> </w:t>
+      </w:r>
+      <w:proofErr w:type="spellStart"/>
+      <w:proofErr w:type="gramStart"/>
+      <w:r>
+        <w:rPr>
+          <w:lang w:val="de-DE"/>
+        </w:rPr>
+        <w:t>dbms.security</w:t>
+      </w:r>
+      <w:proofErr w:type="gramEnd"/>
+      <w:r>
+        <w:rPr>
+          <w:lang w:val="de-DE"/>
+        </w:rPr>
+        <w:t>.auth_enabled</w:t>
+      </w:r>
+      <w:proofErr w:type="spellEnd"/>
+      <w:r>
+        <w:rPr>
+          <w:lang w:val="de-DE"/>
+        </w:rPr>
+        <w:t>=</w:t>
+      </w:r>
+      <w:proofErr w:type="spellStart"/>
       <w:r>
         <w:rPr>
           <w:b/>
@@ -1387,6 +2034,7 @@
         </w:rPr>
         <w:t>false</w:t>
       </w:r>
+      <w:proofErr w:type="spellEnd"/>
       <w:r>
         <w:rPr>
           <w:b/>
@@ -1399,7 +2047,150 @@
         <w:rPr>
           <w:lang w:val="de-DE"/>
         </w:rPr>
-        <w:t>(das ist standardmäßig auf true gesetzt)</w:t>
+        <w:t xml:space="preserve">(das ist standardmäßig auf </w:t>
+      </w:r>
+      <w:r>
+        <w:rPr>
+          <w:lang w:val="de-DE"/>
+        </w:rPr>
+        <w:t>„</w:t>
+      </w:r>
+      <w:proofErr w:type="spellStart"/>
+      <w:r>
+        <w:rPr>
+          <w:lang w:val="de-DE"/>
+        </w:rPr>
+        <w:t>true</w:t>
+      </w:r>
+      <w:proofErr w:type="spellEnd"/>
+      <w:r>
+        <w:rPr>
+          <w:lang w:val="de-DE"/>
+        </w:rPr>
+        <w:t xml:space="preserve">“ </w:t>
+      </w:r>
+      <w:r>
+        <w:rPr>
+          <w:lang w:val="de-DE"/>
+        </w:rPr>
+        <w:t>gesetzt)</w:t>
+      </w:r>
+      <w:r>
+        <w:rPr>
+          <w:lang w:val="de-DE"/>
+        </w:rPr>
+        <w:t>.</w:t>
+      </w:r>
+    </w:p>
+    <w:p>
+      <w:pPr>
+        <w:pStyle w:val="Listenabsatz"/>
+        <w:shd w:val="clear" w:color="auto" w:fill="FFFFFF"/>
+        <w:tabs>
+          <w:tab w:val="left" w:pos="196"/>
+          <w:tab w:val="left" w:pos="1112"/>
+          <w:tab w:val="left" w:pos="2028"/>
+          <w:tab w:val="left" w:pos="2944"/>
+          <w:tab w:val="left" w:pos="3860"/>
+          <w:tab w:val="left" w:pos="4776"/>
+          <w:tab w:val="left" w:pos="5692"/>
+          <w:tab w:val="left" w:pos="6608"/>
+          <w:tab w:val="left" w:pos="7524"/>
+          <w:tab w:val="left" w:pos="8440"/>
+          <w:tab w:val="left" w:pos="9356"/>
+          <w:tab w:val="left" w:pos="10272"/>
+          <w:tab w:val="left" w:pos="11188"/>
+          <w:tab w:val="left" w:pos="12104"/>
+          <w:tab w:val="left" w:pos="13020"/>
+          <w:tab w:val="left" w:pos="13936"/>
+        </w:tabs>
+        <w:spacing w:after="100" w:line="240" w:lineRule="auto"/>
+        <w:rPr>
+          <w:lang w:val="de-DE"/>
+        </w:rPr>
+      </w:pPr>
+    </w:p>
+    <w:p>
+      <w:pPr>
+        <w:pStyle w:val="Listenabsatz"/>
+        <w:shd w:val="clear" w:color="auto" w:fill="FFFFFF"/>
+        <w:tabs>
+          <w:tab w:val="left" w:pos="196"/>
+          <w:tab w:val="left" w:pos="1112"/>
+          <w:tab w:val="left" w:pos="2028"/>
+          <w:tab w:val="left" w:pos="2944"/>
+          <w:tab w:val="left" w:pos="3860"/>
+          <w:tab w:val="left" w:pos="4776"/>
+          <w:tab w:val="left" w:pos="5692"/>
+          <w:tab w:val="left" w:pos="6608"/>
+          <w:tab w:val="left" w:pos="7524"/>
+          <w:tab w:val="left" w:pos="8440"/>
+          <w:tab w:val="left" w:pos="9356"/>
+          <w:tab w:val="left" w:pos="10272"/>
+          <w:tab w:val="left" w:pos="11188"/>
+          <w:tab w:val="left" w:pos="12104"/>
+          <w:tab w:val="left" w:pos="13020"/>
+          <w:tab w:val="left" w:pos="13936"/>
+        </w:tabs>
+        <w:spacing w:after="100" w:line="240" w:lineRule="auto"/>
+        <w:rPr>
+          <w:lang w:val="de-DE"/>
+        </w:rPr>
+      </w:pPr>
+    </w:p>
+    <w:p>
+      <w:pPr>
+        <w:pStyle w:val="Listenabsatz"/>
+        <w:spacing w:after="100" w:line="257" w:lineRule="auto"/>
+        <w:rPr>
+          <w:i/>
+          <w:iCs/>
+          <w:u w:val="single"/>
+          <w:lang w:val="de-DE"/>
+        </w:rPr>
+      </w:pPr>
+      <w:r>
+        <w:rPr>
+          <w:i/>
+          <w:iCs/>
+          <w:lang w:val="de-DE"/>
+        </w:rPr>
+        <w:lastRenderedPageBreak/>
+        <w:t>Datenbank sollte nun lauffähig sein</w:t>
+      </w:r>
+      <w:r>
+        <w:rPr>
+          <w:i/>
+          <w:iCs/>
+          <w:lang w:val="de-DE"/>
+        </w:rPr>
+        <w:t xml:space="preserve"> </w:t>
+      </w:r>
+      <w:r>
+        <w:rPr>
+          <w:i/>
+          <w:iCs/>
+          <w:lang w:val="de-DE"/>
+        </w:rPr>
+        <w:t xml:space="preserve">-&gt; nächster Schritt: </w:t>
+      </w:r>
+      <w:r>
+        <w:rPr>
+          <w:i/>
+          <w:iCs/>
+          <w:u w:val="single"/>
+          <w:lang w:val="de-DE"/>
+        </w:rPr>
+        <w:t>API starten</w:t>
+      </w:r>
+      <w:r>
+        <w:rPr>
+          <w:i/>
+          <w:iCs/>
+          <w:u w:val="single"/>
+          <w:lang w:val="de-DE"/>
+        </w:rPr>
+        <w:t>:</w:t>
       </w:r>
     </w:p>
     <w:p>
@@ -1419,8 +2210,22 @@
         <w:rPr>
           <w:lang w:val="de-DE"/>
         </w:rPr>
-        <w:t>öffne das Projekt in IntelliJ</w:t>
-      </w:r>
+        <w:t>Ö</w:t>
+      </w:r>
+      <w:r>
+        <w:rPr>
+          <w:lang w:val="de-DE"/>
+        </w:rPr>
+        <w:t xml:space="preserve">ffne das Projekt in </w:t>
+      </w:r>
+      <w:proofErr w:type="spellStart"/>
+      <w:r>
+        <w:rPr>
+          <w:lang w:val="de-DE"/>
+        </w:rPr>
+        <w:t>IntelliJ</w:t>
+      </w:r>
+      <w:proofErr w:type="spellEnd"/>
       <w:r>
         <w:rPr>
           <w:lang w:val="de-DE"/>
@@ -1432,6 +2237,18 @@
           <w:lang w:val="de-DE"/>
         </w:rPr>
         <w:t>da dieser Service in Java geschrieben wurde</w:t>
+      </w:r>
+      <w:r>
+        <w:rPr>
+          <w:lang w:val="de-DE"/>
+        </w:rPr>
+        <w:t xml:space="preserve"> (Auch in VS-Code möglich mithilfe von Plugins)</w:t>
+      </w:r>
+      <w:r>
+        <w:rPr>
+          <w:lang w:val="de-DE"/>
+        </w:rPr>
+        <w:t>.</w:t>
       </w:r>
     </w:p>
     <w:p>
@@ -1451,7 +2268,19 @@
         <w:rPr>
           <w:lang w:val="de-DE"/>
         </w:rPr>
-        <w:t>pom.xml als Maven-Projekt bestimmen und pom.xml installieren</w:t>
+        <w:t>P</w:t>
+      </w:r>
+      <w:r>
+        <w:rPr>
+          <w:lang w:val="de-DE"/>
+        </w:rPr>
+        <w:t>om.xml als Maven-Projekt bestimmen und pom.xml installieren</w:t>
+      </w:r>
+      <w:r>
+        <w:rPr>
+          <w:lang w:val="de-DE"/>
+        </w:rPr>
+        <w:t>.</w:t>
       </w:r>
     </w:p>
     <w:p>
@@ -1464,51 +2293,99 @@
         <w:spacing w:after="100"/>
         <w:ind w:hanging="357"/>
         <w:rPr>
-          <w:lang w:val="de-DE"/>
-        </w:rPr>
-      </w:pPr>
-      <w:r>
-        <w:rPr>
-          <w:lang w:val="de-DE"/>
-        </w:rPr>
-        <w:t>s</w:t>
-      </w:r>
-      <w:r>
-        <w:rPr>
-          <w:lang w:val="de-DE"/>
+          <w:lang w:val="en-US"/>
+        </w:rPr>
+      </w:pPr>
+      <w:proofErr w:type="spellStart"/>
+      <w:r>
+        <w:rPr>
+          <w:lang w:val="en-US"/>
+        </w:rPr>
+        <w:t>S</w:t>
+      </w:r>
+      <w:r>
+        <w:rPr>
+          <w:lang w:val="en-US"/>
         </w:rPr>
         <w:t>tarte</w:t>
       </w:r>
-      <w:r>
-        <w:rPr>
-          <w:lang w:val="de-DE"/>
+      <w:proofErr w:type="spellEnd"/>
+      <w:r>
+        <w:rPr>
+          <w:lang w:val="en-US"/>
         </w:rPr>
         <w:t xml:space="preserve"> </w:t>
       </w:r>
       <w:r>
         <w:rPr>
-          <w:lang w:val="de-DE"/>
+          <w:lang w:val="en-US"/>
         </w:rPr>
         <w:t xml:space="preserve">die Spring Boot Application: </w:t>
       </w:r>
       <w:r>
         <w:rPr>
-          <w:lang w:val="de-DE"/>
+          <w:lang w:val="en-US"/>
+        </w:rPr>
+        <w:t>“</w:t>
+      </w:r>
+      <w:r>
+        <w:rPr>
+          <w:lang w:val="en-US"/>
         </w:rPr>
         <w:t>Application_neo4j.java</w:t>
       </w:r>
-      <w:r>
-        <w:rPr>
-          <w:lang w:val="de-DE"/>
+      <w:proofErr w:type="gramStart"/>
+      <w:r>
+        <w:rPr>
+          <w:lang w:val="en-US"/>
+        </w:rPr>
+        <w:t>”</w:t>
+      </w:r>
+      <w:r>
+        <w:rPr>
+          <w:lang w:val="en-US"/>
         </w:rPr>
         <w:t xml:space="preserve"> </w:t>
       </w:r>
       <w:r>
         <w:rPr>
-          <w:lang w:val="de-DE"/>
+          <w:lang w:val="en-US"/>
+        </w:rPr>
+        <w:t>.</w:t>
+      </w:r>
+      <w:proofErr w:type="gramEnd"/>
+      <w:r>
+        <w:rPr>
+          <w:lang w:val="en-US"/>
         </w:rPr>
         <w:br/>
       </w:r>
+    </w:p>
+    <w:p>
+      <w:pPr>
+        <w:pStyle w:val="Listenabsatz"/>
+        <w:spacing w:after="100"/>
+      </w:pPr>
+      <w:r>
+        <w:rPr>
+          <w:i/>
+          <w:iCs/>
+        </w:rPr>
+        <w:t>API sollte nun gestartet sein</w:t>
+      </w:r>
+      <w:r>
+        <w:rPr>
+          <w:i/>
+          <w:iCs/>
+        </w:rPr>
+        <w:t>.</w:t>
+      </w:r>
+    </w:p>
+    <w:p>
+      <w:pPr>
+        <w:pStyle w:val="Listenabsatz"/>
+        <w:spacing w:after="100"/>
+      </w:pPr>
     </w:p>
     <w:p>
       <w:pPr>
@@ -1522,13 +2399,21 @@
           <w:lang w:val="de-DE"/>
         </w:rPr>
       </w:pPr>
+      <w:proofErr w:type="spellStart"/>
       <w:r>
         <w:rPr>
           <w:rFonts w:eastAsia="Calibri"/>
           <w:lang w:val="de-DE"/>
         </w:rPr>
-        <w:lastRenderedPageBreak/>
-        <w:t xml:space="preserve">Notification Service </w:t>
+        <w:t>Notification</w:t>
+      </w:r>
+      <w:proofErr w:type="spellEnd"/>
+      <w:r>
+        <w:rPr>
+          <w:rFonts w:eastAsia="Calibri"/>
+          <w:lang w:val="de-DE"/>
+        </w:rPr>
+        <w:t xml:space="preserve"> Service </w:t>
       </w:r>
       <w:r>
         <w:rPr>
@@ -1557,7 +2442,13 @@
         <w:rPr>
           <w:lang w:val="de-DE"/>
         </w:rPr>
-        <w:t>Install</w:t>
+        <w:t>I</w:t>
+      </w:r>
+      <w:r>
+        <w:rPr>
+          <w:lang w:val="de-DE"/>
+        </w:rPr>
+        <w:t>nstall</w:t>
       </w:r>
       <w:r>
         <w:rPr>
@@ -1569,9 +2460,23 @@
         <w:rPr>
           <w:lang w:val="de-DE"/>
         </w:rPr>
-        <w:t xml:space="preserve"> Redis: </w:t>
-      </w:r>
-      <w:hyperlink r:id="rId11" w:history="1">
+        <w:t xml:space="preserve"> </w:t>
+      </w:r>
+      <w:proofErr w:type="spellStart"/>
+      <w:r>
+        <w:rPr>
+          <w:lang w:val="de-DE"/>
+        </w:rPr>
+        <w:t>Redis</w:t>
+      </w:r>
+      <w:proofErr w:type="spellEnd"/>
+      <w:r>
+        <w:rPr>
+          <w:lang w:val="de-DE"/>
+        </w:rPr>
+        <w:t xml:space="preserve">: </w:t>
+      </w:r>
+      <w:hyperlink r:id="rId9" w:history="1">
         <w:r>
           <w:rPr>
             <w:rStyle w:val="Hyperlink"/>
@@ -1586,6 +2491,222 @@
         </w:rPr>
         <w:t xml:space="preserve"> </w:t>
       </w:r>
+      <w:r>
+        <w:rPr>
+          <w:lang w:val="de-DE"/>
+        </w:rPr>
+        <w:t>.</w:t>
+      </w:r>
+    </w:p>
+    <w:p>
+      <w:pPr>
+        <w:pStyle w:val="Listenabsatz"/>
+        <w:spacing w:after="100" w:line="257" w:lineRule="auto"/>
+        <w:ind w:left="714"/>
+        <w:rPr>
+          <w:rStyle w:val="Hyperlink"/>
+          <w:sz w:val="18"/>
+          <w:szCs w:val="18"/>
+          <w:lang w:val="en-US"/>
+        </w:rPr>
+      </w:pPr>
+      <w:r>
+        <w:rPr>
+          <w:sz w:val="18"/>
+          <w:szCs w:val="18"/>
+          <w:lang w:val="en-US"/>
+        </w:rPr>
+        <w:t>(</w:t>
+      </w:r>
+      <w:r>
+        <w:rPr>
+          <w:sz w:val="18"/>
+          <w:szCs w:val="18"/>
+          <w:lang w:val="en-US"/>
+        </w:rPr>
+        <w:t xml:space="preserve">Windows Installer: </w:t>
+      </w:r>
+      <w:hyperlink r:id="rId10" w:tgtFrame="_blank" w:tooltip="https://github.com/microsoftarchive/redis/releases/download/win-3.0.504/Redis-x64-3.0.504.msi" w:history="1">
+        <w:r>
+          <w:rPr>
+            <w:rStyle w:val="Hyperlink"/>
+            <w:sz w:val="18"/>
+            <w:szCs w:val="18"/>
+            <w:lang w:val="en-US"/>
+          </w:rPr>
+          <w:t>https://github.com/microsoftarchive/redis/releases/download/win-3.0.504/Redis-x64-3.0.504.msi</w:t>
+        </w:r>
+      </w:hyperlink>
+      <w:r>
+        <w:rPr>
+          <w:rStyle w:val="Hyperlink"/>
+          <w:sz w:val="18"/>
+          <w:szCs w:val="18"/>
+          <w:lang w:val="en-US"/>
+        </w:rPr>
+        <w:t>)</w:t>
+      </w:r>
+    </w:p>
+    <w:p>
+      <w:pPr>
+        <w:pStyle w:val="Listenabsatz"/>
+        <w:numPr>
+          <w:ilvl w:val="0"/>
+          <w:numId w:val="3"/>
+        </w:numPr>
+        <w:spacing w:after="100" w:line="257" w:lineRule="auto"/>
+        <w:rPr>
+          <w:lang w:val="de-DE"/>
+        </w:rPr>
+      </w:pPr>
+      <w:proofErr w:type="spellStart"/>
+      <w:r>
+        <w:rPr>
+          <w:lang w:val="de-DE"/>
+        </w:rPr>
+        <w:t>Redis</w:t>
+      </w:r>
+      <w:proofErr w:type="spellEnd"/>
+      <w:r>
+        <w:rPr>
+          <w:lang w:val="de-DE"/>
+        </w:rPr>
+        <w:t xml:space="preserve"> sollte automatisch gestartet worden </w:t>
+      </w:r>
+      <w:r>
+        <w:rPr>
+          <w:lang w:val="de-DE"/>
+        </w:rPr>
+        <w:t>s</w:t>
+      </w:r>
+      <w:r>
+        <w:rPr>
+          <w:lang w:val="de-DE"/>
+        </w:rPr>
+        <w:t>ein und bereits laufen.</w:t>
+      </w:r>
+      <w:r>
+        <w:rPr>
+          <w:lang w:val="de-DE"/>
+        </w:rPr>
+        <w:t xml:space="preserve"> Ist dies nicht der Fall, gehe zu „</w:t>
+      </w:r>
+      <w:r>
+        <w:rPr>
+          <w:b/>
+          <w:bCs/>
+          <w:lang w:val="de-DE"/>
+        </w:rPr>
+        <w:t>C:\</w:t>
+      </w:r>
+      <w:proofErr w:type="spellStart"/>
+      <w:r>
+        <w:rPr>
+          <w:b/>
+          <w:bCs/>
+          <w:lang w:val="de-DE"/>
+        </w:rPr>
+        <w:t>Program</w:t>
+      </w:r>
+      <w:proofErr w:type="spellEnd"/>
+      <w:r>
+        <w:rPr>
+          <w:b/>
+          <w:bCs/>
+          <w:lang w:val="de-DE"/>
+        </w:rPr>
+        <w:t xml:space="preserve"> Files\</w:t>
+      </w:r>
+      <w:proofErr w:type="spellStart"/>
+      <w:r>
+        <w:rPr>
+          <w:b/>
+          <w:bCs/>
+          <w:lang w:val="de-DE"/>
+        </w:rPr>
+        <w:t>Redis</w:t>
+      </w:r>
+      <w:proofErr w:type="spellEnd"/>
+      <w:r>
+        <w:rPr>
+          <w:lang w:val="de-DE"/>
+        </w:rPr>
+        <w:t>“ (bei Default Installation) und führe „</w:t>
+      </w:r>
+      <w:r>
+        <w:rPr>
+          <w:lang w:val="de-DE"/>
+        </w:rPr>
+        <w:t>redis-server</w:t>
+      </w:r>
+      <w:r>
+        <w:rPr>
+          <w:lang w:val="de-DE"/>
+        </w:rPr>
+        <w:t>.exe“ aus.</w:t>
+      </w:r>
+    </w:p>
+    <w:p>
+      <w:pPr>
+        <w:pStyle w:val="Listenabsatz"/>
+        <w:spacing w:after="100" w:line="257" w:lineRule="auto"/>
+        <w:rPr>
+          <w:i/>
+          <w:iCs/>
+          <w:lang w:val="de-DE"/>
+        </w:rPr>
+      </w:pPr>
+    </w:p>
+    <w:p>
+      <w:pPr>
+        <w:pStyle w:val="Listenabsatz"/>
+        <w:spacing w:after="100" w:line="257" w:lineRule="auto"/>
+        <w:rPr>
+          <w:i/>
+          <w:iCs/>
+          <w:u w:val="single"/>
+          <w:lang w:val="de-DE"/>
+        </w:rPr>
+      </w:pPr>
+      <w:r>
+        <w:rPr>
+          <w:i/>
+          <w:iCs/>
+          <w:lang w:val="de-DE"/>
+        </w:rPr>
+        <w:t xml:space="preserve">Datenbank sollte nun lauffähig sein -&gt; nächster Schritt: </w:t>
+      </w:r>
+      <w:r>
+        <w:rPr>
+          <w:i/>
+          <w:iCs/>
+          <w:u w:val="single"/>
+          <w:lang w:val="de-DE"/>
+        </w:rPr>
+        <w:t>API starten</w:t>
+      </w:r>
+      <w:r>
+        <w:rPr>
+          <w:i/>
+          <w:iCs/>
+          <w:u w:val="single"/>
+          <w:lang w:val="de-DE"/>
+        </w:rPr>
+        <w:t>:</w:t>
+      </w:r>
+    </w:p>
+    <w:p>
+      <w:pPr>
+        <w:pStyle w:val="Listenabsatz"/>
+        <w:spacing w:after="100" w:line="257" w:lineRule="auto"/>
+        <w:rPr>
+          <w:rStyle w:val="Hyperlink"/>
+          <w:i/>
+          <w:iCs/>
+          <w:color w:val="auto"/>
+          <w:lang w:val="de-DE"/>
+        </w:rPr>
+      </w:pPr>
     </w:p>
     <w:p>
       <w:pPr>
@@ -1597,29 +2718,27 @@
         <w:spacing w:after="100" w:line="257" w:lineRule="auto"/>
         <w:ind w:left="714" w:hanging="357"/>
         <w:rPr>
-          <w:rStyle w:val="Hyperlink"/>
-          <w:color w:val="auto"/>
-          <w:u w:val="none"/>
-        </w:rPr>
-      </w:pPr>
-      <w:r>
-        <w:rPr>
-          <w:lang w:val="de-DE"/>
-        </w:rPr>
-        <w:t>Windows Installer:</w:t>
-      </w:r>
-      <w:r>
-        <w:t xml:space="preserve"> </w:t>
-      </w:r>
-      <w:hyperlink r:id="rId12" w:tgtFrame="_blank" w:tooltip="https://github.com/microsoftarchive/redis/releases/download/win-3.0.504/Redis-x64-3.0.504.msi" w:history="1">
-        <w:r>
-          <w:rPr>
-            <w:rStyle w:val="Hyperlink"/>
-            <w:lang w:val="de-DE"/>
-          </w:rPr>
-          <w:t>https://github.com/microsoftarchive/redis/releases/download/win-3.0.504/Redis-x64-3.0.504.msi</w:t>
-        </w:r>
-      </w:hyperlink>
+          <w:lang w:val="de-DE"/>
+        </w:rPr>
+      </w:pPr>
+      <w:r>
+        <w:t>Ö</w:t>
+      </w:r>
+      <w:r>
+        <w:t xml:space="preserve">ffne </w:t>
+      </w:r>
+      <w:r>
+        <w:t xml:space="preserve">ein </w:t>
+      </w:r>
+      <w:r>
+        <w:t xml:space="preserve">neues </w:t>
+      </w:r>
+      <w:r>
+        <w:t>Terminal in VS Code</w:t>
+      </w:r>
+      <w:r>
+        <w:t>.</w:t>
+      </w:r>
     </w:p>
     <w:p>
       <w:pPr>
@@ -1631,20 +2750,80 @@
         <w:spacing w:after="100" w:line="257" w:lineRule="auto"/>
         <w:ind w:left="714" w:hanging="357"/>
         <w:rPr>
-          <w:lang w:val="de-DE"/>
-        </w:rPr>
-      </w:pPr>
-      <w:r>
-        <w:t xml:space="preserve">Öffne </w:t>
-      </w:r>
-      <w:r>
-        <w:t xml:space="preserve">ein </w:t>
-      </w:r>
-      <w:r>
-        <w:t xml:space="preserve">neues </w:t>
-      </w:r>
-      <w:r>
-        <w:t>Terminal in VS Code</w:t>
+          <w:rStyle w:val="Hyperlink"/>
+          <w:b/>
+          <w:bCs/>
+          <w:color w:val="auto"/>
+          <w:u w:val="none"/>
+        </w:rPr>
+      </w:pPr>
+      <w:r>
+        <w:rPr>
+          <w:rStyle w:val="Hyperlink"/>
+          <w:color w:val="auto"/>
+          <w:u w:val="none"/>
+        </w:rPr>
+        <w:t>N</w:t>
+      </w:r>
+      <w:r>
+        <w:rPr>
+          <w:rStyle w:val="Hyperlink"/>
+          <w:color w:val="auto"/>
+          <w:u w:val="none"/>
+        </w:rPr>
+        <w:t xml:space="preserve">avigiere zu </w:t>
+      </w:r>
+      <w:proofErr w:type="gramStart"/>
+      <w:r>
+        <w:rPr>
+          <w:rStyle w:val="Hyperlink"/>
+          <w:color w:val="auto"/>
+          <w:u w:val="none"/>
+        </w:rPr>
+        <w:t>„</w:t>
+      </w:r>
+      <w:r>
+        <w:rPr>
+          <w:rStyle w:val="Hyperlink"/>
+          <w:b/>
+          <w:bCs/>
+          <w:color w:val="auto"/>
+          <w:u w:val="none"/>
+        </w:rPr>
+        <w:t>..</w:t>
+      </w:r>
+      <w:proofErr w:type="gramEnd"/>
+      <w:r>
+        <w:rPr>
+          <w:rStyle w:val="Hyperlink"/>
+          <w:b/>
+          <w:bCs/>
+          <w:color w:val="auto"/>
+          <w:u w:val="none"/>
+        </w:rPr>
+        <w:t>\Backend\</w:t>
+      </w:r>
+      <w:proofErr w:type="spellStart"/>
+      <w:r>
+        <w:rPr>
+          <w:rStyle w:val="Hyperlink"/>
+          <w:b/>
+          <w:bCs/>
+          <w:color w:val="auto"/>
+          <w:u w:val="none"/>
+        </w:rPr>
+        <w:t>NotificationService</w:t>
+      </w:r>
+      <w:proofErr w:type="spellEnd"/>
+      <w:r>
+        <w:rPr>
+          <w:rStyle w:val="Hyperlink"/>
+          <w:b/>
+          <w:bCs/>
+          <w:color w:val="auto"/>
+          <w:u w:val="none"/>
+        </w:rPr>
+        <w:t>“ .</w:t>
       </w:r>
     </w:p>
     <w:p>
@@ -1658,29 +2837,107 @@
         <w:ind w:left="714" w:hanging="357"/>
         <w:rPr>
           <w:rStyle w:val="Hyperlink"/>
-          <w:b/>
-          <w:bCs/>
-          <w:color w:val="auto"/>
-          <w:u w:val="none"/>
-        </w:rPr>
-      </w:pPr>
-      <w:r>
-        <w:rPr>
-          <w:rStyle w:val="Hyperlink"/>
-          <w:color w:val="auto"/>
-          <w:u w:val="none"/>
-        </w:rPr>
-        <w:t xml:space="preserve">Navigiere zu </w:t>
-      </w:r>
-      <w:r>
-        <w:rPr>
-          <w:rStyle w:val="Hyperlink"/>
-          <w:b/>
-          <w:bCs/>
-          <w:color w:val="auto"/>
-          <w:u w:val="none"/>
-        </w:rPr>
-        <w:t>..\Backend\NotificationService</w:t>
+          <w:color w:val="auto"/>
+          <w:u w:val="none"/>
+        </w:rPr>
+      </w:pPr>
+      <w:r>
+        <w:rPr>
+          <w:rStyle w:val="Hyperlink"/>
+          <w:color w:val="auto"/>
+          <w:u w:val="none"/>
+        </w:rPr>
+        <w:t>T</w:t>
+      </w:r>
+      <w:r>
+        <w:rPr>
+          <w:rStyle w:val="Hyperlink"/>
+          <w:color w:val="auto"/>
+          <w:u w:val="none"/>
+        </w:rPr>
+        <w:t>ippe „</w:t>
+      </w:r>
+      <w:proofErr w:type="spellStart"/>
+      <w:r>
+        <w:rPr>
+          <w:rStyle w:val="Hyperlink"/>
+          <w:b/>
+          <w:bCs/>
+          <w:color w:val="auto"/>
+          <w:u w:val="none"/>
+        </w:rPr>
+        <w:t>npm</w:t>
+      </w:r>
+      <w:proofErr w:type="spellEnd"/>
+      <w:r>
+        <w:rPr>
+          <w:rStyle w:val="Hyperlink"/>
+          <w:b/>
+          <w:bCs/>
+          <w:color w:val="auto"/>
+          <w:u w:val="none"/>
+        </w:rPr>
+        <w:t xml:space="preserve"> </w:t>
+      </w:r>
+      <w:proofErr w:type="spellStart"/>
+      <w:r>
+        <w:rPr>
+          <w:rStyle w:val="Hyperlink"/>
+          <w:b/>
+          <w:bCs/>
+          <w:color w:val="auto"/>
+          <w:u w:val="none"/>
+        </w:rPr>
+        <w:t>install</w:t>
+      </w:r>
+      <w:proofErr w:type="spellEnd"/>
+      <w:r>
+        <w:rPr>
+          <w:rStyle w:val="Hyperlink"/>
+          <w:color w:val="auto"/>
+          <w:u w:val="none"/>
+        </w:rPr>
+        <w:t>“ ein</w:t>
+      </w:r>
+      <w:r>
+        <w:rPr>
+          <w:rStyle w:val="Hyperlink"/>
+          <w:color w:val="auto"/>
+          <w:u w:val="none"/>
+        </w:rPr>
+        <w:t>,</w:t>
+      </w:r>
+      <w:r>
+        <w:rPr>
+          <w:rStyle w:val="Hyperlink"/>
+          <w:color w:val="auto"/>
+          <w:u w:val="none"/>
+        </w:rPr>
+        <w:t xml:space="preserve"> um </w:t>
+      </w:r>
+      <w:r>
+        <w:rPr>
+          <w:rStyle w:val="Hyperlink"/>
+          <w:color w:val="auto"/>
+          <w:u w:val="none"/>
+        </w:rPr>
+        <w:t xml:space="preserve">die </w:t>
+      </w:r>
+      <w:r>
+        <w:rPr>
+          <w:rStyle w:val="Hyperlink"/>
+          <w:color w:val="auto"/>
+          <w:u w:val="none"/>
+        </w:rPr>
+        <w:t>Abhängigkeiten zu installieren</w:t>
+      </w:r>
+      <w:r>
+        <w:rPr>
+          <w:rStyle w:val="Hyperlink"/>
+          <w:color w:val="auto"/>
+          <w:u w:val="none"/>
+        </w:rPr>
+        <w:t>.</w:t>
       </w:r>
     </w:p>
     <w:p>
@@ -1704,41 +2961,162 @@
           <w:color w:val="auto"/>
           <w:u w:val="none"/>
         </w:rPr>
-        <w:t>Tippe „</w:t>
-      </w:r>
-      <w:r>
-        <w:rPr>
-          <w:rStyle w:val="Hyperlink"/>
-          <w:b/>
-          <w:bCs/>
-          <w:color w:val="auto"/>
-          <w:u w:val="none"/>
-        </w:rPr>
-        <w:t>npm install</w:t>
-      </w:r>
-      <w:r>
-        <w:rPr>
-          <w:rStyle w:val="Hyperlink"/>
-          <w:color w:val="auto"/>
-          <w:u w:val="none"/>
-        </w:rPr>
-        <w:t xml:space="preserve">“ ein um </w:t>
-      </w:r>
-      <w:r>
-        <w:rPr>
-          <w:rStyle w:val="Hyperlink"/>
-          <w:color w:val="auto"/>
-          <w:u w:val="none"/>
-        </w:rPr>
-        <w:t xml:space="preserve">die </w:t>
-      </w:r>
-      <w:r>
-        <w:rPr>
-          <w:rStyle w:val="Hyperlink"/>
-          <w:color w:val="auto"/>
-          <w:u w:val="none"/>
-        </w:rPr>
-        <w:t>Abhängigkeiten zu installieren</w:t>
+        <w:t>T</w:t>
+      </w:r>
+      <w:r>
+        <w:rPr>
+          <w:rStyle w:val="Hyperlink"/>
+          <w:color w:val="auto"/>
+          <w:u w:val="none"/>
+        </w:rPr>
+        <w:t>ippe „</w:t>
+      </w:r>
+      <w:proofErr w:type="spellStart"/>
+      <w:r>
+        <w:rPr>
+          <w:rStyle w:val="Hyperlink"/>
+          <w:b/>
+          <w:bCs/>
+          <w:color w:val="auto"/>
+          <w:u w:val="none"/>
+        </w:rPr>
+        <w:t>npm</w:t>
+      </w:r>
+      <w:proofErr w:type="spellEnd"/>
+      <w:r>
+        <w:rPr>
+          <w:rStyle w:val="Hyperlink"/>
+          <w:b/>
+          <w:bCs/>
+          <w:color w:val="auto"/>
+          <w:u w:val="none"/>
+        </w:rPr>
+        <w:t xml:space="preserve"> </w:t>
+      </w:r>
+      <w:proofErr w:type="spellStart"/>
+      <w:r>
+        <w:rPr>
+          <w:rStyle w:val="Hyperlink"/>
+          <w:b/>
+          <w:bCs/>
+          <w:color w:val="auto"/>
+          <w:u w:val="none"/>
+        </w:rPr>
+        <w:t>start</w:t>
+      </w:r>
+      <w:proofErr w:type="spellEnd"/>
+      <w:r>
+        <w:rPr>
+          <w:rStyle w:val="Hyperlink"/>
+          <w:color w:val="auto"/>
+          <w:u w:val="none"/>
+        </w:rPr>
+        <w:t>“ ein</w:t>
+      </w:r>
+      <w:r>
+        <w:rPr>
+          <w:rStyle w:val="Hyperlink"/>
+          <w:color w:val="auto"/>
+          <w:u w:val="none"/>
+        </w:rPr>
+        <w:t>,</w:t>
+      </w:r>
+      <w:r>
+        <w:rPr>
+          <w:rStyle w:val="Hyperlink"/>
+          <w:color w:val="auto"/>
+          <w:u w:val="none"/>
+        </w:rPr>
+        <w:t xml:space="preserve"> um </w:t>
+      </w:r>
+      <w:r>
+        <w:rPr>
+          <w:rStyle w:val="Hyperlink"/>
+          <w:color w:val="auto"/>
+          <w:u w:val="none"/>
+        </w:rPr>
+        <w:t xml:space="preserve">den </w:t>
+      </w:r>
+      <w:r>
+        <w:rPr>
+          <w:rStyle w:val="Hyperlink"/>
+          <w:color w:val="auto"/>
+          <w:u w:val="none"/>
+        </w:rPr>
+        <w:t>Service zu starten</w:t>
+      </w:r>
+      <w:r>
+        <w:rPr>
+          <w:rStyle w:val="Hyperlink"/>
+          <w:color w:val="auto"/>
+          <w:u w:val="none"/>
+        </w:rPr>
+        <w:t>.</w:t>
+      </w:r>
+    </w:p>
+    <w:p>
+      <w:pPr>
+        <w:pStyle w:val="Listenabsatz"/>
+        <w:spacing w:after="100" w:line="257" w:lineRule="auto"/>
+        <w:ind w:left="714"/>
+      </w:pPr>
+    </w:p>
+    <w:p>
+      <w:pPr>
+        <w:pStyle w:val="Listenabsatz"/>
+        <w:spacing w:after="100" w:line="257" w:lineRule="auto"/>
+        <w:ind w:left="714"/>
+      </w:pPr>
+      <w:r>
+        <w:rPr>
+          <w:i/>
+          <w:iCs/>
+        </w:rPr>
+        <w:t>API sollte nun gestartet sein</w:t>
+      </w:r>
+      <w:r>
+        <w:rPr>
+          <w:i/>
+          <w:iCs/>
+        </w:rPr>
+        <w:t>.</w:t>
+      </w:r>
+    </w:p>
+    <w:p>
+      <w:pPr>
+        <w:pStyle w:val="Listenabsatz"/>
+        <w:spacing w:after="100" w:line="257" w:lineRule="auto"/>
+        <w:ind w:left="714"/>
+      </w:pPr>
+    </w:p>
+    <w:p>
+      <w:pPr>
+        <w:pStyle w:val="berschrift2"/>
+        <w:numPr>
+          <w:ilvl w:val="0"/>
+          <w:numId w:val="2"/>
+        </w:numPr>
+        <w:rPr>
+          <w:lang w:val="de-DE"/>
+        </w:rPr>
+      </w:pPr>
+      <w:r>
+        <w:rPr>
+          <w:lang w:val="de-DE"/>
+        </w:rPr>
+        <w:t xml:space="preserve">Posting Service </w:t>
+      </w:r>
+      <w:r>
+        <w:rPr>
+          <w:lang w:val="de-DE"/>
+        </w:rPr>
+        <w:t xml:space="preserve">Konfiguration </w:t>
+      </w:r>
+      <w:r>
+        <w:rPr>
+          <w:lang w:val="de-DE"/>
+        </w:rPr>
+        <w:t>(Port: 27017)</w:t>
       </w:r>
     </w:p>
     <w:p>
@@ -1751,95 +3129,72 @@
         <w:spacing w:after="100" w:line="257" w:lineRule="auto"/>
         <w:ind w:left="714" w:hanging="357"/>
         <w:rPr>
-          <w:rStyle w:val="Hyperlink"/>
-          <w:color w:val="auto"/>
-          <w:u w:val="none"/>
-        </w:rPr>
-      </w:pPr>
-      <w:r>
-        <w:rPr>
-          <w:rStyle w:val="Hyperlink"/>
-          <w:color w:val="auto"/>
-          <w:u w:val="none"/>
-        </w:rPr>
-        <w:t>Tippe „</w:t>
-      </w:r>
-      <w:r>
-        <w:rPr>
-          <w:rStyle w:val="Hyperlink"/>
-          <w:b/>
-          <w:bCs/>
-          <w:color w:val="auto"/>
-          <w:u w:val="none"/>
-        </w:rPr>
-        <w:t>npm start</w:t>
-      </w:r>
-      <w:r>
-        <w:rPr>
-          <w:rStyle w:val="Hyperlink"/>
-          <w:color w:val="auto"/>
-          <w:u w:val="none"/>
-        </w:rPr>
-        <w:t xml:space="preserve">“ ein um </w:t>
-      </w:r>
-      <w:r>
-        <w:rPr>
-          <w:rStyle w:val="Hyperlink"/>
-          <w:color w:val="auto"/>
-          <w:u w:val="none"/>
-        </w:rPr>
-        <w:t xml:space="preserve">den </w:t>
-      </w:r>
-      <w:r>
-        <w:rPr>
-          <w:rStyle w:val="Hyperlink"/>
-          <w:color w:val="auto"/>
-          <w:u w:val="none"/>
-        </w:rPr>
-        <w:t>Service zu starten</w:t>
-      </w:r>
-    </w:p>
-    <w:p>
-      <w:pPr>
-        <w:pStyle w:val="Listenabsatz"/>
-        <w:spacing w:after="100" w:line="257" w:lineRule="auto"/>
-        <w:ind w:left="714"/>
-      </w:pPr>
-    </w:p>
-    <w:p>
-      <w:pPr>
-        <w:pStyle w:val="berschrift2"/>
-        <w:numPr>
-          <w:ilvl w:val="0"/>
-          <w:numId w:val="2"/>
-        </w:numPr>
-        <w:rPr>
-          <w:lang w:val="de-DE"/>
-        </w:rPr>
-      </w:pPr>
-      <w:r>
-        <w:rPr>
-          <w:lang w:val="de-DE"/>
-        </w:rPr>
-        <w:t xml:space="preserve">Posting Service </w:t>
-      </w:r>
-      <w:r>
-        <w:rPr>
-          <w:lang w:val="de-DE"/>
-        </w:rPr>
-        <w:t>Konfiguration</w:t>
-      </w:r>
-      <w:r>
-        <w:rPr>
-          <w:lang w:val="de-DE"/>
+          <w:lang w:val="en-US"/>
+        </w:rPr>
+      </w:pPr>
+      <w:proofErr w:type="spellStart"/>
+      <w:r>
+        <w:rPr>
+          <w:lang w:val="en-US"/>
+        </w:rPr>
+        <w:t>I</w:t>
+      </w:r>
+      <w:r>
+        <w:rPr>
+          <w:lang w:val="en-US"/>
+        </w:rPr>
+        <w:t>nstall</w:t>
+      </w:r>
+      <w:r>
+        <w:rPr>
+          <w:lang w:val="en-US"/>
+        </w:rPr>
+        <w:t>iere</w:t>
+      </w:r>
+      <w:proofErr w:type="spellEnd"/>
+      <w:r>
+        <w:rPr>
+          <w:lang w:val="en-US"/>
+        </w:rPr>
+        <w:t xml:space="preserve"> MongoDB Community Server: </w:t>
+      </w:r>
+      <w:r>
+        <w:fldChar w:fldCharType="begin"/>
+      </w:r>
+      <w:r>
+        <w:rPr>
+          <w:lang w:val="en-US"/>
+        </w:rPr>
+        <w:instrText xml:space="preserve"> HYPERLINK "https://www.mongodb.com/try/download/community" </w:instrText>
+      </w:r>
+      <w:r>
+        <w:fldChar w:fldCharType="separate"/>
+      </w:r>
+      <w:r>
+        <w:rPr>
+          <w:rStyle w:val="Hyperlink"/>
+          <w:lang w:val="en-US"/>
+        </w:rPr>
+        <w:t>https://www.mongodb.com/try/download/community</w:t>
+      </w:r>
+      <w:r>
+        <w:rPr>
+          <w:rStyle w:val="Hyperlink"/>
+          <w:lang w:val="en-US"/>
+        </w:rPr>
+        <w:fldChar w:fldCharType="end"/>
+      </w:r>
+      <w:r>
+        <w:rPr>
+          <w:lang w:val="en-US"/>
         </w:rPr>
         <w:t xml:space="preserve"> </w:t>
       </w:r>
       <w:r>
         <w:rPr>
-          <w:lang w:val="de-DE"/>
-        </w:rPr>
-        <w:t>(Port: 27017)</w:t>
+          <w:lang w:val="en-US"/>
+        </w:rPr>
+        <w:t>.</w:t>
       </w:r>
     </w:p>
     <w:p>
@@ -1856,40 +3211,127 @@
         <w:rPr>
           <w:lang w:val="de-DE"/>
         </w:rPr>
-        <w:t>i</w:t>
-      </w:r>
-      <w:r>
-        <w:rPr>
-          <w:lang w:val="de-DE"/>
-        </w:rPr>
-        <w:t>nstall</w:t>
-      </w:r>
-      <w:r>
-        <w:rPr>
-          <w:lang w:val="de-DE"/>
-        </w:rPr>
-        <w:t>iere</w:t>
-      </w:r>
-      <w:r>
-        <w:rPr>
-          <w:lang w:val="de-DE"/>
-        </w:rPr>
-        <w:t xml:space="preserve"> MongoDB Community Server: </w:t>
-      </w:r>
-      <w:hyperlink r:id="rId13" w:history="1">
-        <w:r>
-          <w:rPr>
-            <w:rStyle w:val="Hyperlink"/>
-            <w:lang w:val="de-DE"/>
-          </w:rPr>
-          <w:t>https://www.mongodb.com/try/download/community</w:t>
-        </w:r>
-      </w:hyperlink>
+        <w:t>E</w:t>
+      </w:r>
+      <w:r>
+        <w:rPr>
+          <w:lang w:val="de-DE"/>
+        </w:rPr>
+        <w:t>rstelle eine neue Datenbank</w:t>
+      </w:r>
+      <w:r>
+        <w:rPr>
+          <w:lang w:val="de-DE"/>
+        </w:rPr>
+        <w:t xml:space="preserve"> -&gt; </w:t>
+      </w:r>
+      <w:proofErr w:type="spellStart"/>
+      <w:r>
+        <w:rPr>
+          <w:lang w:val="de-DE"/>
+        </w:rPr>
+        <w:t>database</w:t>
+      </w:r>
+      <w:proofErr w:type="spellEnd"/>
+      <w:r>
+        <w:rPr>
+          <w:lang w:val="de-DE"/>
+        </w:rPr>
+        <w:t>-</w:t>
+      </w:r>
+      <w:r>
+        <w:rPr>
+          <w:lang w:val="de-DE"/>
+        </w:rPr>
+        <w:t xml:space="preserve">name: </w:t>
+      </w:r>
+      <w:proofErr w:type="spellStart"/>
+      <w:proofErr w:type="gramStart"/>
+      <w:r>
+        <w:rPr>
+          <w:b/>
+          <w:bCs/>
+          <w:lang w:val="de-DE"/>
+        </w:rPr>
+        <w:t>postingDb</w:t>
+      </w:r>
+      <w:proofErr w:type="spellEnd"/>
       <w:r>
         <w:rPr>
           <w:lang w:val="de-DE"/>
         </w:rPr>
         <w:t xml:space="preserve"> </w:t>
+      </w:r>
+      <w:r>
+        <w:rPr>
+          <w:lang w:val="de-DE"/>
+        </w:rPr>
+        <w:t>;</w:t>
+      </w:r>
+      <w:proofErr w:type="gramEnd"/>
+      <w:r>
+        <w:rPr>
+          <w:lang w:val="de-DE"/>
+        </w:rPr>
+        <w:t xml:space="preserve"> </w:t>
+      </w:r>
+      <w:proofErr w:type="spellStart"/>
+      <w:r>
+        <w:rPr>
+          <w:lang w:val="de-DE"/>
+        </w:rPr>
+        <w:t>collectio</w:t>
+      </w:r>
+      <w:r>
+        <w:rPr>
+          <w:lang w:val="de-DE"/>
+        </w:rPr>
+        <w:t>n</w:t>
+      </w:r>
+      <w:proofErr w:type="spellEnd"/>
+      <w:r>
+        <w:rPr>
+          <w:lang w:val="de-DE"/>
+        </w:rPr>
+        <w:t>-</w:t>
+      </w:r>
+      <w:r>
+        <w:rPr>
+          <w:lang w:val="de-DE"/>
+        </w:rPr>
+        <w:t xml:space="preserve"> </w:t>
+      </w:r>
+      <w:proofErr w:type="spellStart"/>
+      <w:r>
+        <w:rPr>
+          <w:lang w:val="de-DE"/>
+        </w:rPr>
+        <w:t>name</w:t>
+      </w:r>
+      <w:proofErr w:type="spellEnd"/>
+      <w:r>
+        <w:rPr>
+          <w:lang w:val="de-DE"/>
+        </w:rPr>
+        <w:t xml:space="preserve">: </w:t>
+      </w:r>
+      <w:proofErr w:type="spellStart"/>
+      <w:r>
+        <w:rPr>
+          <w:b/>
+          <w:bCs/>
+          <w:lang w:val="de-DE"/>
+        </w:rPr>
+        <w:t>postings</w:t>
+      </w:r>
+      <w:proofErr w:type="spellEnd"/>
+      <w:r>
+        <w:rPr>
+          <w:b/>
+          <w:bCs/>
+          <w:lang w:val="de-DE"/>
+        </w:rPr>
+        <w:t xml:space="preserve"> .</w:t>
       </w:r>
     </w:p>
     <w:p>
@@ -1901,77 +3343,80 @@
         </w:numPr>
         <w:spacing w:after="100" w:line="257" w:lineRule="auto"/>
         <w:ind w:left="714" w:hanging="357"/>
-      </w:pPr>
-      <w:r>
-        <w:rPr>
-          <w:lang w:val="de-DE"/>
-        </w:rPr>
-        <w:t>erstelle eine neue Datenbank</w:t>
-      </w:r>
-      <w:r>
-        <w:rPr>
-          <w:lang w:val="de-DE"/>
-        </w:rPr>
-        <w:t xml:space="preserve"> -&gt; </w:t>
-      </w:r>
-      <w:r>
-        <w:rPr>
-          <w:lang w:val="de-DE"/>
-        </w:rPr>
-        <w:t>database</w:t>
-      </w:r>
-      <w:r>
-        <w:rPr>
-          <w:lang w:val="de-DE"/>
-        </w:rPr>
-        <w:t>-</w:t>
-      </w:r>
-      <w:r>
-        <w:rPr>
-          <w:lang w:val="de-DE"/>
-        </w:rPr>
-        <w:t xml:space="preserve">name: </w:t>
-      </w:r>
-      <w:r>
-        <w:rPr>
-          <w:b/>
-          <w:bCs/>
-          <w:lang w:val="de-DE"/>
-        </w:rPr>
-        <w:t>postingDb</w:t>
-      </w:r>
-      <w:r>
-        <w:rPr>
-          <w:lang w:val="de-DE"/>
-        </w:rPr>
-        <w:t xml:space="preserve"> </w:t>
-      </w:r>
-      <w:r>
-        <w:rPr>
-          <w:lang w:val="de-DE"/>
-        </w:rPr>
-        <w:t>; collectio</w:t>
-      </w:r>
-      <w:r>
-        <w:rPr>
-          <w:lang w:val="de-DE"/>
-        </w:rPr>
-        <w:t>n-</w:t>
-      </w:r>
-      <w:r>
-        <w:rPr>
-          <w:lang w:val="de-DE"/>
-        </w:rPr>
-        <w:t xml:space="preserve"> name: </w:t>
-      </w:r>
-      <w:r>
-        <w:rPr>
-          <w:b/>
-          <w:bCs/>
-          <w:lang w:val="de-DE"/>
-        </w:rPr>
-        <w:t>postings</w:t>
-      </w:r>
+        <w:rPr>
+          <w:lang w:val="de-DE"/>
+        </w:rPr>
+      </w:pPr>
+      <w:r>
+        <w:rPr>
+          <w:lang w:val="de-DE"/>
+        </w:rPr>
+        <w:t>Klicke auf „Connect“,</w:t>
+      </w:r>
+      <w:r>
+        <w:rPr>
+          <w:lang w:val="de-DE"/>
+        </w:rPr>
+        <w:t xml:space="preserve"> um die Datenbank einzuschalten.</w:t>
+      </w:r>
+    </w:p>
+    <w:p>
+      <w:pPr>
+        <w:pStyle w:val="Listenabsatz"/>
+        <w:spacing w:after="100" w:line="257" w:lineRule="auto"/>
+        <w:ind w:left="714"/>
+        <w:rPr>
+          <w:lang w:val="de-DE"/>
+        </w:rPr>
+      </w:pPr>
+    </w:p>
+    <w:p>
+      <w:pPr>
+        <w:pStyle w:val="Listenabsatz"/>
+        <w:spacing w:after="100" w:line="257" w:lineRule="auto"/>
+        <w:rPr>
+          <w:i/>
+          <w:iCs/>
+          <w:u w:val="single"/>
+          <w:lang w:val="de-DE"/>
+        </w:rPr>
+      </w:pPr>
+      <w:r>
+        <w:rPr>
+          <w:i/>
+          <w:iCs/>
+          <w:lang w:val="de-DE"/>
+        </w:rPr>
+        <w:t xml:space="preserve">Datenbank sollte nun lauffähig sein -&gt; nächster Schritt: </w:t>
+      </w:r>
+      <w:r>
+        <w:rPr>
+          <w:i/>
+          <w:iCs/>
+          <w:u w:val="single"/>
+          <w:lang w:val="de-DE"/>
+        </w:rPr>
+        <w:t>API starten</w:t>
+      </w:r>
+      <w:r>
+        <w:rPr>
+          <w:i/>
+          <w:iCs/>
+          <w:u w:val="single"/>
+          <w:lang w:val="de-DE"/>
+        </w:rPr>
+        <w:t>:</w:t>
+      </w:r>
+    </w:p>
+    <w:p>
+      <w:pPr>
+        <w:pStyle w:val="Listenabsatz"/>
+        <w:spacing w:after="100" w:line="257" w:lineRule="auto"/>
+        <w:ind w:left="714"/>
+        <w:rPr>
+          <w:lang w:val="de-DE"/>
+        </w:rPr>
+      </w:pPr>
     </w:p>
     <w:p>
       <w:pPr>
@@ -1987,7 +3432,7 @@
         </w:rPr>
       </w:pPr>
       <w:r>
-        <w:t>ö</w:t>
+        <w:t>Ö</w:t>
       </w:r>
       <w:r>
         <w:t xml:space="preserve">ffne </w:t>
@@ -1997,6 +3442,9 @@
       </w:r>
       <w:r>
         <w:t>Terminal in VS Code</w:t>
+      </w:r>
+      <w:r>
+        <w:t>.</w:t>
       </w:r>
     </w:p>
     <w:p>
@@ -2022,7 +3470,7 @@
           <w:color w:val="auto"/>
           <w:u w:val="none"/>
         </w:rPr>
-        <w:t>n</w:t>
+        <w:t>N</w:t>
       </w:r>
       <w:r>
         <w:rPr>
@@ -2032,16 +3480,37 @@
         </w:rPr>
         <w:t xml:space="preserve">avigiere zu </w:t>
       </w:r>
-      <w:r>
-        <w:rPr>
-          <w:rStyle w:val="Hyperlink"/>
-          <w:b/>
-          <w:bCs/>
-          <w:color w:val="auto"/>
-          <w:u w:val="none"/>
-        </w:rPr>
-        <w:t>..\Backend\</w:t>
-      </w:r>
+      <w:proofErr w:type="gramStart"/>
+      <w:r>
+        <w:rPr>
+          <w:rStyle w:val="Hyperlink"/>
+          <w:color w:val="auto"/>
+          <w:u w:val="none"/>
+        </w:rPr>
+        <w:t>„</w:t>
+      </w:r>
+      <w:r>
+        <w:rPr>
+          <w:rStyle w:val="Hyperlink"/>
+          <w:b/>
+          <w:bCs/>
+          <w:color w:val="auto"/>
+          <w:u w:val="none"/>
+        </w:rPr>
+        <w:t>..</w:t>
+      </w:r>
+      <w:proofErr w:type="gramEnd"/>
+      <w:r>
+        <w:rPr>
+          <w:rStyle w:val="Hyperlink"/>
+          <w:b/>
+          <w:bCs/>
+          <w:color w:val="auto"/>
+          <w:u w:val="none"/>
+        </w:rPr>
+        <w:t>\Backend\</w:t>
+      </w:r>
+      <w:proofErr w:type="spellStart"/>
       <w:r>
         <w:rPr>
           <w:rStyle w:val="Hyperlink"/>
@@ -2051,6 +3520,17 @@
           <w:u w:val="none"/>
         </w:rPr>
         <w:t>PostingService</w:t>
+      </w:r>
+      <w:proofErr w:type="spellEnd"/>
+      <w:r>
+        <w:rPr>
+          <w:rStyle w:val="Hyperlink"/>
+          <w:b/>
+          <w:bCs/>
+          <w:color w:val="auto"/>
+          <w:u w:val="none"/>
+        </w:rPr>
+        <w:t>“ .</w:t>
       </w:r>
     </w:p>
     <w:p>
@@ -2074,7 +3554,7 @@
           <w:color w:val="auto"/>
           <w:u w:val="none"/>
         </w:rPr>
-        <w:t>t</w:t>
+        <w:t>T</w:t>
       </w:r>
       <w:r>
         <w:rPr>
@@ -2084,23 +3564,63 @@
         </w:rPr>
         <w:t>ippe „</w:t>
       </w:r>
-      <w:r>
-        <w:rPr>
-          <w:rStyle w:val="Hyperlink"/>
-          <w:b/>
-          <w:bCs/>
-          <w:color w:val="auto"/>
-          <w:u w:val="none"/>
-        </w:rPr>
-        <w:t>npm install</w:t>
-      </w:r>
-      <w:r>
-        <w:rPr>
-          <w:rStyle w:val="Hyperlink"/>
-          <w:color w:val="auto"/>
-          <w:u w:val="none"/>
-        </w:rPr>
-        <w:t xml:space="preserve">“ ein um </w:t>
+      <w:proofErr w:type="spellStart"/>
+      <w:r>
+        <w:rPr>
+          <w:rStyle w:val="Hyperlink"/>
+          <w:b/>
+          <w:bCs/>
+          <w:color w:val="auto"/>
+          <w:u w:val="none"/>
+        </w:rPr>
+        <w:t>npm</w:t>
+      </w:r>
+      <w:proofErr w:type="spellEnd"/>
+      <w:r>
+        <w:rPr>
+          <w:rStyle w:val="Hyperlink"/>
+          <w:b/>
+          <w:bCs/>
+          <w:color w:val="auto"/>
+          <w:u w:val="none"/>
+        </w:rPr>
+        <w:t xml:space="preserve"> </w:t>
+      </w:r>
+      <w:proofErr w:type="spellStart"/>
+      <w:r>
+        <w:rPr>
+          <w:rStyle w:val="Hyperlink"/>
+          <w:b/>
+          <w:bCs/>
+          <w:color w:val="auto"/>
+          <w:u w:val="none"/>
+        </w:rPr>
+        <w:t>install</w:t>
+      </w:r>
+      <w:proofErr w:type="spellEnd"/>
+      <w:r>
+        <w:rPr>
+          <w:rStyle w:val="Hyperlink"/>
+          <w:color w:val="auto"/>
+          <w:u w:val="none"/>
+        </w:rPr>
+        <w:t>“ ein</w:t>
+      </w:r>
+      <w:r>
+        <w:rPr>
+          <w:rStyle w:val="Hyperlink"/>
+          <w:color w:val="auto"/>
+          <w:u w:val="none"/>
+        </w:rPr>
+        <w:t>,</w:t>
+      </w:r>
+      <w:r>
+        <w:rPr>
+          <w:rStyle w:val="Hyperlink"/>
+          <w:color w:val="auto"/>
+          <w:u w:val="none"/>
+        </w:rPr>
+        <w:t xml:space="preserve"> um </w:t>
       </w:r>
       <w:r>
         <w:rPr>
@@ -2117,6 +3637,14 @@
           <w:u w:val="none"/>
         </w:rPr>
         <w:t>Abhängigkeiten zu installieren</w:t>
+      </w:r>
+      <w:r>
+        <w:rPr>
+          <w:rStyle w:val="Hyperlink"/>
+          <w:color w:val="auto"/>
+          <w:u w:val="none"/>
+        </w:rPr>
+        <w:t>.</w:t>
       </w:r>
     </w:p>
     <w:p>
@@ -2140,7 +3668,7 @@
           <w:color w:val="auto"/>
           <w:u w:val="none"/>
         </w:rPr>
-        <w:t>t</w:t>
+        <w:t>T</w:t>
       </w:r>
       <w:r>
         <w:rPr>
@@ -2150,23 +3678,63 @@
         </w:rPr>
         <w:t>ippe „</w:t>
       </w:r>
-      <w:r>
-        <w:rPr>
-          <w:rStyle w:val="Hyperlink"/>
-          <w:b/>
-          <w:bCs/>
-          <w:color w:val="auto"/>
-          <w:u w:val="none"/>
-        </w:rPr>
-        <w:t>npm start</w:t>
-      </w:r>
-      <w:r>
-        <w:rPr>
-          <w:rStyle w:val="Hyperlink"/>
-          <w:color w:val="auto"/>
-          <w:u w:val="none"/>
-        </w:rPr>
-        <w:t>“ ein um</w:t>
+      <w:proofErr w:type="spellStart"/>
+      <w:r>
+        <w:rPr>
+          <w:rStyle w:val="Hyperlink"/>
+          <w:b/>
+          <w:bCs/>
+          <w:color w:val="auto"/>
+          <w:u w:val="none"/>
+        </w:rPr>
+        <w:t>npm</w:t>
+      </w:r>
+      <w:proofErr w:type="spellEnd"/>
+      <w:r>
+        <w:rPr>
+          <w:rStyle w:val="Hyperlink"/>
+          <w:b/>
+          <w:bCs/>
+          <w:color w:val="auto"/>
+          <w:u w:val="none"/>
+        </w:rPr>
+        <w:t xml:space="preserve"> </w:t>
+      </w:r>
+      <w:proofErr w:type="spellStart"/>
+      <w:r>
+        <w:rPr>
+          <w:rStyle w:val="Hyperlink"/>
+          <w:b/>
+          <w:bCs/>
+          <w:color w:val="auto"/>
+          <w:u w:val="none"/>
+        </w:rPr>
+        <w:t>start</w:t>
+      </w:r>
+      <w:proofErr w:type="spellEnd"/>
+      <w:r>
+        <w:rPr>
+          <w:rStyle w:val="Hyperlink"/>
+          <w:color w:val="auto"/>
+          <w:u w:val="none"/>
+        </w:rPr>
+        <w:t>“ ein</w:t>
+      </w:r>
+      <w:r>
+        <w:rPr>
+          <w:rStyle w:val="Hyperlink"/>
+          <w:color w:val="auto"/>
+          <w:u w:val="none"/>
+        </w:rPr>
+        <w:t>,</w:t>
+      </w:r>
+      <w:r>
+        <w:rPr>
+          <w:rStyle w:val="Hyperlink"/>
+          <w:color w:val="auto"/>
+          <w:u w:val="none"/>
+        </w:rPr>
+        <w:t xml:space="preserve"> um</w:t>
       </w:r>
       <w:r>
         <w:rPr>
@@ -2183,6 +3751,34 @@
           <w:u w:val="none"/>
         </w:rPr>
         <w:t xml:space="preserve"> Service zu starten</w:t>
+      </w:r>
+      <w:r>
+        <w:rPr>
+          <w:rStyle w:val="Hyperlink"/>
+          <w:color w:val="auto"/>
+          <w:u w:val="none"/>
+        </w:rPr>
+        <w:t>.</w:t>
+      </w:r>
+    </w:p>
+    <w:p/>
+    <w:p>
+      <w:pPr>
+        <w:ind w:firstLine="708"/>
+      </w:pPr>
+      <w:r>
+        <w:rPr>
+          <w:i/>
+          <w:iCs/>
+        </w:rPr>
+        <w:t>API sollte nun gestartet sein</w:t>
+      </w:r>
+      <w:r>
+        <w:rPr>
+          <w:i/>
+          <w:iCs/>
+        </w:rPr>
+        <w:t>.</w:t>
       </w:r>
     </w:p>
     <w:p/>
@@ -2195,6 +3791,7 @@
         </w:numPr>
       </w:pPr>
       <w:r>
+        <w:lastRenderedPageBreak/>
         <w:t xml:space="preserve">Message Broker </w:t>
       </w:r>
       <w:r>
@@ -2216,7 +3813,7 @@
         </w:numPr>
       </w:pPr>
       <w:r>
-        <w:t>i</w:t>
+        <w:t>I</w:t>
       </w:r>
       <w:r>
         <w:t>nstall</w:t>
@@ -2225,7 +3822,15 @@
         <w:t>iere</w:t>
       </w:r>
       <w:r>
-        <w:t xml:space="preserve"> Erlang a</w:t>
+        <w:t xml:space="preserve"> </w:t>
+      </w:r>
+      <w:proofErr w:type="gramStart"/>
+      <w:r>
+        <w:t>Erlang</w:t>
+      </w:r>
+      <w:proofErr w:type="gramEnd"/>
+      <w:r>
+        <w:t xml:space="preserve"> a</w:t>
       </w:r>
       <w:r>
         <w:t>l</w:t>
@@ -2239,7 +3844,7 @@
       <w:r>
         <w:t xml:space="preserve">: </w:t>
       </w:r>
-      <w:hyperlink r:id="rId14" w:history="1">
+      <w:hyperlink r:id="rId11" w:history="1">
         <w:r>
           <w:rPr>
             <w:rStyle w:val="Hyperlink"/>
@@ -2247,6 +3852,9 @@
           <w:t>https://www.erlang.org/downloads</w:t>
         </w:r>
       </w:hyperlink>
+      <w:r>
+        <w:t xml:space="preserve"> .</w:t>
+      </w:r>
     </w:p>
     <w:p>
       <w:pPr>
@@ -2257,7 +3865,7 @@
         </w:numPr>
       </w:pPr>
       <w:r>
-        <w:t>w</w:t>
+        <w:t>W</w:t>
       </w:r>
       <w:r>
         <w:t>ichtig</w:t>
@@ -2271,12 +3879,14 @@
       <w:r>
         <w:t xml:space="preserve"> </w:t>
       </w:r>
+      <w:proofErr w:type="gramStart"/>
       <w:r>
         <w:t>E</w:t>
       </w:r>
       <w:r>
         <w:t>rlang</w:t>
       </w:r>
+      <w:proofErr w:type="gramEnd"/>
       <w:r>
         <w:t xml:space="preserve"> installieren</w:t>
       </w:r>
@@ -2293,7 +3903,7 @@
         </w:numPr>
       </w:pPr>
       <w:r>
-        <w:t>i</w:t>
+        <w:t>I</w:t>
       </w:r>
       <w:r>
         <w:t>nstall</w:t>
@@ -2302,7 +3912,15 @@
         <w:t>iere</w:t>
       </w:r>
       <w:r>
-        <w:t xml:space="preserve"> RabbitMQ a</w:t>
+        <w:t xml:space="preserve"> </w:t>
+      </w:r>
+      <w:proofErr w:type="spellStart"/>
+      <w:r>
+        <w:t>RabbitMQ</w:t>
+      </w:r>
+      <w:proofErr w:type="spellEnd"/>
+      <w:r>
+        <w:t xml:space="preserve"> a</w:t>
       </w:r>
       <w:r>
         <w:t>ls Admin</w:t>
@@ -2310,7 +3928,7 @@
       <w:r>
         <w:t xml:space="preserve">: </w:t>
       </w:r>
-      <w:hyperlink r:id="rId15" w:history="1">
+      <w:hyperlink r:id="rId12" w:history="1">
         <w:r>
           <w:rPr>
             <w:rStyle w:val="Hyperlink"/>
@@ -2321,6 +3939,9 @@
       <w:r>
         <w:t xml:space="preserve"> </w:t>
       </w:r>
+      <w:r>
+        <w:t>.</w:t>
+      </w:r>
     </w:p>
     <w:p>
       <w:pPr>
@@ -2331,10 +3952,163 @@
         </w:numPr>
       </w:pPr>
       <w:r>
-        <w:t>ö</w:t>
-      </w:r>
-      <w:r>
-        <w:t>ffne RabbitMQ Command Prompt</w:t>
+        <w:t xml:space="preserve">Gehe zu </w:t>
+      </w:r>
+      <w:proofErr w:type="gramStart"/>
+      <w:r>
+        <w:t>„</w:t>
+      </w:r>
+      <w:r>
+        <w:rPr>
+          <w:b/>
+          <w:bCs/>
+        </w:rPr>
+        <w:t>..</w:t>
+      </w:r>
+      <w:proofErr w:type="gramEnd"/>
+      <w:r>
+        <w:rPr>
+          <w:b/>
+          <w:bCs/>
+        </w:rPr>
+        <w:t>\</w:t>
+      </w:r>
+      <w:proofErr w:type="spellStart"/>
+      <w:r>
+        <w:rPr>
+          <w:b/>
+          <w:bCs/>
+        </w:rPr>
+        <w:t>Programs</w:t>
+      </w:r>
+      <w:proofErr w:type="spellEnd"/>
+      <w:r>
+        <w:rPr>
+          <w:b/>
+          <w:bCs/>
+        </w:rPr>
+        <w:t>\</w:t>
+      </w:r>
+      <w:proofErr w:type="spellStart"/>
+      <w:r>
+        <w:rPr>
+          <w:b/>
+          <w:bCs/>
+        </w:rPr>
+        <w:t>RabbitMQ</w:t>
+      </w:r>
+      <w:proofErr w:type="spellEnd"/>
+      <w:r>
+        <w:rPr>
+          <w:b/>
+          <w:bCs/>
+        </w:rPr>
+        <w:t xml:space="preserve"> </w:t>
+      </w:r>
+      <w:r>
+        <w:rPr>
+          <w:b/>
+          <w:bCs/>
+        </w:rPr>
+        <w:t>Server</w:t>
+      </w:r>
+      <w:r>
+        <w:t>“</w:t>
+      </w:r>
+      <w:r>
+        <w:t xml:space="preserve">  </w:t>
+      </w:r>
+      <w:r>
+        <w:t>und führe „</w:t>
+      </w:r>
+      <w:proofErr w:type="spellStart"/>
+      <w:r>
+        <w:rPr>
+          <w:b/>
+          <w:bCs/>
+        </w:rPr>
+        <w:t>RabbitMQ</w:t>
+      </w:r>
+      <w:proofErr w:type="spellEnd"/>
+      <w:r>
+        <w:rPr>
+          <w:b/>
+          <w:bCs/>
+        </w:rPr>
+        <w:t xml:space="preserve"> Service – </w:t>
+      </w:r>
+      <w:proofErr w:type="spellStart"/>
+      <w:r>
+        <w:rPr>
+          <w:b/>
+          <w:bCs/>
+        </w:rPr>
+        <w:t>start</w:t>
+      </w:r>
+      <w:proofErr w:type="spellEnd"/>
+      <w:r>
+        <w:t>“ aus</w:t>
+      </w:r>
+      <w:r>
+        <w:t xml:space="preserve"> - d</w:t>
+      </w:r>
+      <w:r>
+        <w:t>ies startet den Server</w:t>
+      </w:r>
+      <w:r>
+        <w:t>.</w:t>
+      </w:r>
+    </w:p>
+    <w:p>
+      <w:pPr>
+        <w:pStyle w:val="Listenabsatz"/>
+      </w:pPr>
+    </w:p>
+    <w:p>
+      <w:pPr>
+        <w:pStyle w:val="Listenabsatz"/>
+      </w:pPr>
+      <w:r>
+        <w:rPr>
+          <w:i/>
+          <w:iCs/>
+        </w:rPr>
+        <w:t>Message Broker</w:t>
+      </w:r>
+      <w:r>
+        <w:rPr>
+          <w:i/>
+          <w:iCs/>
+        </w:rPr>
+        <w:t xml:space="preserve"> sollte nun gestartet sein</w:t>
+      </w:r>
+      <w:r>
+        <w:rPr>
+          <w:i/>
+          <w:iCs/>
+        </w:rPr>
+        <w:t>.</w:t>
+      </w:r>
+      <w:r>
+        <w:rPr>
+          <w:i/>
+          <w:iCs/>
+        </w:rPr>
+        <w:t xml:space="preserve"> </w:t>
+      </w:r>
+      <w:r>
+        <w:rPr>
+          <w:i/>
+          <w:iCs/>
+        </w:rPr>
+        <w:t>U</w:t>
+      </w:r>
+      <w:r>
+        <w:rPr>
+          <w:i/>
+          <w:iCs/>
+        </w:rPr>
+        <w:t>m das Webterminal zu sehen, führe folgendes aus:</w:t>
       </w:r>
     </w:p>
     <w:p>
@@ -2344,22 +4118,107 @@
           <w:ilvl w:val="0"/>
           <w:numId w:val="3"/>
         </w:numPr>
-      </w:pPr>
-      <w:r>
-        <w:t>t</w:t>
-      </w:r>
-      <w:r>
-        <w:t xml:space="preserve">ippe </w:t>
-      </w:r>
-      <w:r>
-        <w:rPr>
-          <w:b/>
-          <w:bCs/>
-        </w:rPr>
-        <w:t>rabbitmq-plugins enable rabbitmq_management</w:t>
-      </w:r>
-      <w:r>
-        <w:t xml:space="preserve"> ein</w:t>
+        <w:rPr>
+          <w:lang w:val="en-US"/>
+        </w:rPr>
+      </w:pPr>
+      <w:proofErr w:type="spellStart"/>
+      <w:r>
+        <w:rPr>
+          <w:lang w:val="en-US"/>
+        </w:rPr>
+        <w:t>Ö</w:t>
+      </w:r>
+      <w:r>
+        <w:rPr>
+          <w:lang w:val="en-US"/>
+        </w:rPr>
+        <w:t>ffne</w:t>
+      </w:r>
+      <w:proofErr w:type="spellEnd"/>
+      <w:r>
+        <w:rPr>
+          <w:lang w:val="en-US"/>
+        </w:rPr>
+        <w:t xml:space="preserve"> RabbitMQ Command Prompt</w:t>
+      </w:r>
+      <w:r>
+        <w:rPr>
+          <w:lang w:val="en-US"/>
+        </w:rPr>
+        <w:t xml:space="preserve"> </w:t>
+      </w:r>
+      <w:proofErr w:type="gramStart"/>
+      <w:r>
+        <w:rPr>
+          <w:lang w:val="en-US"/>
+        </w:rPr>
+        <w:t>(..</w:t>
+      </w:r>
+      <w:proofErr w:type="gramEnd"/>
+      <w:r>
+        <w:rPr>
+          <w:lang w:val="en-US"/>
+        </w:rPr>
+        <w:t>\</w:t>
+      </w:r>
+      <w:r>
+        <w:rPr>
+          <w:lang w:val="en-US"/>
+        </w:rPr>
+        <w:t>Programs\RabbitMQ Server</w:t>
+      </w:r>
+      <w:r>
+        <w:rPr>
+          <w:lang w:val="en-US"/>
+        </w:rPr>
+        <w:t>\</w:t>
+      </w:r>
+      <w:r>
+        <w:rPr>
+          <w:lang w:val="en-US"/>
+        </w:rPr>
+        <w:t xml:space="preserve"> RabbitMQ Command Prompt (</w:t>
+      </w:r>
+      <w:proofErr w:type="spellStart"/>
+      <w:r>
+        <w:rPr>
+          <w:lang w:val="en-US"/>
+        </w:rPr>
+        <w:t>sbin</w:t>
+      </w:r>
+      <w:proofErr w:type="spellEnd"/>
+      <w:r>
+        <w:rPr>
+          <w:lang w:val="en-US"/>
+        </w:rPr>
+        <w:t xml:space="preserve"> </w:t>
+      </w:r>
+      <w:proofErr w:type="spellStart"/>
+      <w:r>
+        <w:rPr>
+          <w:lang w:val="en-US"/>
+        </w:rPr>
+        <w:t>dir</w:t>
+      </w:r>
+      <w:proofErr w:type="spellEnd"/>
+      <w:r>
+        <w:rPr>
+          <w:lang w:val="en-US"/>
+        </w:rPr>
+        <w:t>)</w:t>
+      </w:r>
+      <w:r>
+        <w:rPr>
+          <w:lang w:val="en-US"/>
+        </w:rPr>
+        <w:t>)</w:t>
+      </w:r>
+      <w:r>
+        <w:rPr>
+          <w:lang w:val="en-US"/>
+        </w:rPr>
+        <w:t>.</w:t>
       </w:r>
     </w:p>
     <w:p>
@@ -2371,23 +4230,67 @@
         </w:numPr>
       </w:pPr>
       <w:r>
-        <w:t>ö</w:t>
-      </w:r>
-      <w:r>
-        <w:t>ffne</w:t>
-      </w:r>
-      <w:r>
-        <w:t xml:space="preserve"> im Browser</w:t>
-      </w:r>
-      <w:r>
+        <w:t>T</w:t>
+      </w:r>
+      <w:r>
+        <w:t xml:space="preserve">ippe </w:t>
+      </w:r>
+      <w:r>
+        <w:t>„</w:t>
+      </w:r>
+      <w:proofErr w:type="spellStart"/>
+      <w:r>
+        <w:rPr>
+          <w:b/>
+          <w:bCs/>
+        </w:rPr>
+        <w:t>rabbitmq</w:t>
+      </w:r>
+      <w:proofErr w:type="spellEnd"/>
+      <w:r>
+        <w:rPr>
+          <w:b/>
+          <w:bCs/>
+        </w:rPr>
+        <w:t xml:space="preserve">-plugins </w:t>
+      </w:r>
+      <w:proofErr w:type="spellStart"/>
+      <w:r>
+        <w:rPr>
+          <w:b/>
+          <w:bCs/>
+        </w:rPr>
+        <w:t>enable</w:t>
+      </w:r>
+      <w:proofErr w:type="spellEnd"/>
+      <w:r>
+        <w:rPr>
+          <w:b/>
+          <w:bCs/>
+        </w:rPr>
         <w:t xml:space="preserve"> </w:t>
       </w:r>
-      <w:r>
-        <w:rPr>
-          <w:b/>
-          <w:bCs/>
-        </w:rPr>
-        <w:t>localhost:15672</w:t>
+      <w:proofErr w:type="spellStart"/>
+      <w:r>
+        <w:rPr>
+          <w:b/>
+          <w:bCs/>
+        </w:rPr>
+        <w:t>rabbitmq_management</w:t>
+      </w:r>
+      <w:proofErr w:type="spellEnd"/>
+      <w:r>
+        <w:rPr>
+          <w:b/>
+          <w:bCs/>
+        </w:rPr>
+        <w:t>“</w:t>
+      </w:r>
+      <w:r>
+        <w:t xml:space="preserve"> ein</w:t>
+      </w:r>
+      <w:r>
+        <w:t>.</w:t>
       </w:r>
     </w:p>
     <w:p>
@@ -2399,14 +4302,69 @@
         </w:numPr>
       </w:pPr>
       <w:r>
+        <w:t>Ö</w:t>
+      </w:r>
+      <w:r>
+        <w:t>ffne</w:t>
+      </w:r>
+      <w:r>
+        <w:t xml:space="preserve"> im Browser</w:t>
+      </w:r>
+      <w:r>
+        <w:t xml:space="preserve"> </w:t>
+      </w:r>
+      <w:r>
+        <w:t>„</w:t>
+      </w:r>
+      <w:r>
+        <w:rPr>
+          <w:b/>
+          <w:bCs/>
+        </w:rPr>
+        <w:t>localhost:15672</w:t>
+      </w:r>
+      <w:proofErr w:type="gramStart"/>
+      <w:r>
+        <w:rPr>
+          <w:b/>
+          <w:bCs/>
+        </w:rPr>
+        <w:t>“</w:t>
+      </w:r>
+      <w:r>
+        <w:t xml:space="preserve"> </w:t>
+      </w:r>
+      <w:r>
+        <w:t>.</w:t>
+      </w:r>
+      <w:proofErr w:type="gramEnd"/>
+    </w:p>
+    <w:p>
+      <w:pPr>
+        <w:pStyle w:val="Listenabsatz"/>
+        <w:numPr>
+          <w:ilvl w:val="0"/>
+          <w:numId w:val="3"/>
+        </w:numPr>
+      </w:pPr>
+      <w:r>
         <w:t xml:space="preserve">Verwende folgende Anmeldedaten: </w:t>
       </w:r>
+      <w:proofErr w:type="spellStart"/>
       <w:r>
         <w:t>u</w:t>
       </w:r>
       <w:r>
-        <w:t xml:space="preserve">sername: </w:t>
-      </w:r>
+        <w:t>sername</w:t>
+      </w:r>
+      <w:proofErr w:type="spellEnd"/>
+      <w:r>
+        <w:t xml:space="preserve">: </w:t>
+      </w:r>
+      <w:r>
+        <w:t>„</w:t>
+      </w:r>
+      <w:proofErr w:type="spellStart"/>
       <w:r>
         <w:rPr>
           <w:b/>
@@ -2414,15 +4372,32 @@
         </w:rPr>
         <w:t>guest</w:t>
       </w:r>
+      <w:proofErr w:type="spellEnd"/>
+      <w:r>
+        <w:rPr>
+          <w:b/>
+          <w:bCs/>
+        </w:rPr>
+        <w:t>“</w:t>
+      </w:r>
       <w:r>
         <w:t xml:space="preserve"> </w:t>
       </w:r>
+      <w:proofErr w:type="spellStart"/>
       <w:r>
         <w:t>p</w:t>
       </w:r>
       <w:r>
-        <w:t xml:space="preserve">assword: </w:t>
-      </w:r>
+        <w:t>assword</w:t>
+      </w:r>
+      <w:proofErr w:type="spellEnd"/>
+      <w:r>
+        <w:t xml:space="preserve">: </w:t>
+      </w:r>
+      <w:r>
+        <w:t>„</w:t>
+      </w:r>
+      <w:proofErr w:type="spellStart"/>
       <w:r>
         <w:rPr>
           <w:b/>
@@ -2430,6 +4405,23 @@
         </w:rPr>
         <w:t>guest</w:t>
       </w:r>
+      <w:proofErr w:type="spellEnd"/>
+      <w:proofErr w:type="gramStart"/>
+      <w:r>
+        <w:rPr>
+          <w:b/>
+          <w:bCs/>
+        </w:rPr>
+        <w:t>“</w:t>
+      </w:r>
+      <w:r>
+        <w:rPr>
+          <w:b/>
+          <w:bCs/>
+        </w:rPr>
+        <w:t xml:space="preserve"> .</w:t>
+      </w:r>
+      <w:proofErr w:type="gramEnd"/>
       <w:r>
         <w:rPr>
           <w:b/>
@@ -2453,13 +4445,7 @@
         <w:rPr>
           <w:lang w:val="de-DE"/>
         </w:rPr>
-        <w:t xml:space="preserve">Starte Frontend </w:t>
-      </w:r>
-      <w:r>
-        <w:rPr>
-          <w:lang w:val="de-DE"/>
-        </w:rPr>
-        <w:t>(Port: 4200)</w:t>
+        <w:t>Starte Frontend (Port: 4200)</w:t>
       </w:r>
     </w:p>
     <w:p>
@@ -2477,21 +4463,59 @@
         <w:rPr>
           <w:lang w:val="de-DE"/>
         </w:rPr>
-        <w:t xml:space="preserve">öffne ein neues Terminal in VS Code und navigiere </w:t>
-      </w:r>
-      <w:r>
-        <w:rPr>
-          <w:lang w:val="de-DE"/>
-        </w:rPr>
-        <w:t xml:space="preserve">zum Ordner  </w:t>
-      </w:r>
-      <w:r>
-        <w:rPr>
-          <w:b/>
-          <w:bCs/>
-          <w:lang w:val="de-DE"/>
-        </w:rPr>
-        <w:t>..\Frontend</w:t>
+        <w:t>Ö</w:t>
+      </w:r>
+      <w:r>
+        <w:rPr>
+          <w:lang w:val="de-DE"/>
+        </w:rPr>
+        <w:t xml:space="preserve">ffne ein neues Terminal in VS Code und navigiere zum Ordner </w:t>
+      </w:r>
+      <w:r>
+        <w:rPr>
+          <w:lang w:val="de-DE"/>
+        </w:rPr>
+        <w:t>„</w:t>
+      </w:r>
+      <w:r>
+        <w:rPr>
+          <w:b/>
+          <w:bCs/>
+          <w:lang w:val="de-DE"/>
+        </w:rPr>
+        <w:t>.</w:t>
+      </w:r>
+      <w:r>
+        <w:rPr>
+          <w:b/>
+          <w:bCs/>
+          <w:lang w:val="de-DE"/>
+        </w:rPr>
+        <w:t>.</w:t>
+      </w:r>
+      <w:r>
+        <w:rPr>
+          <w:b/>
+          <w:bCs/>
+          <w:lang w:val="de-DE"/>
+        </w:rPr>
+        <w:t>.\Frontend</w:t>
+      </w:r>
+      <w:r>
+        <w:rPr>
+          <w:b/>
+          <w:bCs/>
+          <w:lang w:val="de-DE"/>
+        </w:rPr>
+        <w:t>“</w:t>
+      </w:r>
+      <w:r>
+        <w:rPr>
+          <w:b/>
+          <w:bCs/>
+          <w:lang w:val="de-DE"/>
+        </w:rPr>
+        <w:t>.</w:t>
       </w:r>
     </w:p>
     <w:p>
@@ -2509,7 +4533,7 @@
         <w:rPr>
           <w:lang w:val="de-DE"/>
         </w:rPr>
-        <w:t>t</w:t>
+        <w:t>T</w:t>
       </w:r>
       <w:r>
         <w:rPr>
@@ -2517,19 +4541,57 @@
         </w:rPr>
         <w:t>ippe „</w:t>
       </w:r>
-      <w:r>
-        <w:rPr>
-          <w:b/>
-          <w:bCs/>
-          <w:lang w:val="de-DE"/>
-        </w:rPr>
-        <w:t>npm install</w:t>
-      </w:r>
-      <w:r>
-        <w:rPr>
-          <w:lang w:val="de-DE"/>
-        </w:rPr>
-        <w:t>“ ein um die Abhängigkeiten zu installieren</w:t>
+      <w:proofErr w:type="spellStart"/>
+      <w:r>
+        <w:rPr>
+          <w:b/>
+          <w:bCs/>
+          <w:lang w:val="de-DE"/>
+        </w:rPr>
+        <w:t>npm</w:t>
+      </w:r>
+      <w:proofErr w:type="spellEnd"/>
+      <w:r>
+        <w:rPr>
+          <w:b/>
+          <w:bCs/>
+          <w:lang w:val="de-DE"/>
+        </w:rPr>
+        <w:t xml:space="preserve"> </w:t>
+      </w:r>
+      <w:proofErr w:type="spellStart"/>
+      <w:r>
+        <w:rPr>
+          <w:b/>
+          <w:bCs/>
+          <w:lang w:val="de-DE"/>
+        </w:rPr>
+        <w:t>install</w:t>
+      </w:r>
+      <w:proofErr w:type="spellEnd"/>
+      <w:r>
+        <w:rPr>
+          <w:lang w:val="de-DE"/>
+        </w:rPr>
+        <w:t>“ ein</w:t>
+      </w:r>
+      <w:r>
+        <w:rPr>
+          <w:lang w:val="de-DE"/>
+        </w:rPr>
+        <w:t>,</w:t>
+      </w:r>
+      <w:r>
+        <w:rPr>
+          <w:lang w:val="de-DE"/>
+        </w:rPr>
+        <w:t xml:space="preserve"> um die Abhängigkeiten zu installieren</w:t>
+      </w:r>
+      <w:r>
+        <w:rPr>
+          <w:lang w:val="de-DE"/>
+        </w:rPr>
+        <w:t>.</w:t>
       </w:r>
     </w:p>
     <w:p>
@@ -2547,7 +4609,7 @@
         <w:rPr>
           <w:lang w:val="de-DE"/>
         </w:rPr>
-        <w:t>t</w:t>
+        <w:t>T</w:t>
       </w:r>
       <w:r>
         <w:rPr>
@@ -2555,19 +4617,57 @@
         </w:rPr>
         <w:t>ippe „</w:t>
       </w:r>
-      <w:r>
-        <w:rPr>
-          <w:b/>
-          <w:bCs/>
-          <w:lang w:val="de-DE"/>
-        </w:rPr>
-        <w:t>ng serve</w:t>
-      </w:r>
-      <w:r>
-        <w:rPr>
-          <w:lang w:val="de-DE"/>
-        </w:rPr>
-        <w:t>“ ein um das Frontend zu starten</w:t>
+      <w:proofErr w:type="spellStart"/>
+      <w:r>
+        <w:rPr>
+          <w:b/>
+          <w:bCs/>
+          <w:lang w:val="de-DE"/>
+        </w:rPr>
+        <w:t>ng</w:t>
+      </w:r>
+      <w:proofErr w:type="spellEnd"/>
+      <w:r>
+        <w:rPr>
+          <w:b/>
+          <w:bCs/>
+          <w:lang w:val="de-DE"/>
+        </w:rPr>
+        <w:t xml:space="preserve"> </w:t>
+      </w:r>
+      <w:proofErr w:type="spellStart"/>
+      <w:r>
+        <w:rPr>
+          <w:b/>
+          <w:bCs/>
+          <w:lang w:val="de-DE"/>
+        </w:rPr>
+        <w:t>serve</w:t>
+      </w:r>
+      <w:proofErr w:type="spellEnd"/>
+      <w:r>
+        <w:rPr>
+          <w:lang w:val="de-DE"/>
+        </w:rPr>
+        <w:t>“ ein</w:t>
+      </w:r>
+      <w:r>
+        <w:rPr>
+          <w:lang w:val="de-DE"/>
+        </w:rPr>
+        <w:t>,</w:t>
+      </w:r>
+      <w:r>
+        <w:rPr>
+          <w:lang w:val="de-DE"/>
+        </w:rPr>
+        <w:t xml:space="preserve"> um das Frontend zu starten</w:t>
+      </w:r>
+      <w:r>
+        <w:rPr>
+          <w:lang w:val="de-DE"/>
+        </w:rPr>
+        <w:t>.</w:t>
       </w:r>
     </w:p>
     <w:p>
@@ -2579,22 +4679,19 @@
         </w:numPr>
       </w:pPr>
       <w:r>
+        <w:t xml:space="preserve">Sollte Nutzung und Hosting der Mikroservices am selben System stattfinden, </w:t>
+      </w:r>
+      <w:r>
         <w:t>ö</w:t>
       </w:r>
       <w:r>
         <w:t>ffne Google Chrome mit deaktivierter Web-Security</w:t>
       </w:r>
       <w:r>
-        <w:t>,</w:t>
-      </w:r>
-      <w:r>
-        <w:t xml:space="preserve"> um mit den verschiedenen Services </w:t>
-      </w:r>
-      <w:r>
-        <w:t xml:space="preserve">im Frontend </w:t>
-      </w:r>
-      <w:r>
-        <w:t>kommunizieren zu können:</w:t>
+        <w:t>. Führe dazu folgende Schritte auf Windows aus</w:t>
+      </w:r>
+      <w:r>
+        <w:t>:</w:t>
       </w:r>
     </w:p>
     <w:p>
@@ -2606,19 +4703,25 @@
         </w:numPr>
       </w:pPr>
       <w:r>
-        <w:t>ö</w:t>
+        <w:t>Ö</w:t>
       </w:r>
       <w:r>
         <w:t xml:space="preserve">ffne </w:t>
       </w:r>
       <w:r>
-        <w:t xml:space="preserve">cmd </w:t>
+        <w:t>die Windows Command Prompt</w:t>
+      </w:r>
+      <w:r>
+        <w:t xml:space="preserve"> </w:t>
       </w:r>
       <w:r>
         <w:t>als Admin</w:t>
       </w:r>
       <w:r>
         <w:t>istrator</w:t>
+      </w:r>
+      <w:r>
+        <w:t>.</w:t>
       </w:r>
     </w:p>
     <w:p>
@@ -2628,22 +4731,67 @@
           <w:ilvl w:val="1"/>
           <w:numId w:val="3"/>
         </w:numPr>
-      </w:pPr>
-      <w:r>
-        <w:t>t</w:t>
-      </w:r>
-      <w:r>
-        <w:t>ippe „</w:t>
-      </w:r>
-      <w:r>
-        <w:rPr>
-          <w:b/>
-          <w:bCs/>
-        </w:rPr>
-        <w:t>cd C:\Program Files\Google\Chrome\Application</w:t>
-      </w:r>
-      <w:r>
-        <w:t xml:space="preserve">“ ein </w:t>
+        <w:rPr>
+          <w:lang w:val="en-US"/>
+        </w:rPr>
+      </w:pPr>
+      <w:proofErr w:type="spellStart"/>
+      <w:r>
+        <w:rPr>
+          <w:lang w:val="en-US"/>
+        </w:rPr>
+        <w:t>T</w:t>
+      </w:r>
+      <w:r>
+        <w:rPr>
+          <w:lang w:val="en-US"/>
+        </w:rPr>
+        <w:t>ippe</w:t>
+      </w:r>
+      <w:proofErr w:type="spellEnd"/>
+      <w:r>
+        <w:rPr>
+          <w:lang w:val="en-US"/>
+        </w:rPr>
+        <w:t xml:space="preserve"> „</w:t>
+      </w:r>
+      <w:r>
+        <w:rPr>
+          <w:b/>
+          <w:bCs/>
+          <w:lang w:val="en-US"/>
+        </w:rPr>
+        <w:t>cd C:\Program Files</w:t>
+      </w:r>
+      <w:proofErr w:type="gramStart"/>
+      <w:r>
+        <w:rPr>
+          <w:b/>
+          <w:bCs/>
+          <w:lang w:val="en-US"/>
+        </w:rPr>
+        <w:t>\Google\Chrome\Application</w:t>
+      </w:r>
+      <w:r>
+        <w:rPr>
+          <w:lang w:val="en-US"/>
+        </w:rPr>
+        <w:t xml:space="preserve">“ </w:t>
+      </w:r>
+      <w:proofErr w:type="spellStart"/>
+      <w:r>
+        <w:rPr>
+          <w:lang w:val="en-US"/>
+        </w:rPr>
+        <w:t>ein</w:t>
+      </w:r>
+      <w:proofErr w:type="spellEnd"/>
+      <w:proofErr w:type="gramEnd"/>
+      <w:r>
+        <w:rPr>
+          <w:lang w:val="en-US"/>
+        </w:rPr>
+        <w:t>.</w:t>
       </w:r>
     </w:p>
     <w:p>
@@ -2653,22 +4801,85 @@
           <w:ilvl w:val="1"/>
           <w:numId w:val="3"/>
         </w:numPr>
-      </w:pPr>
-      <w:r>
-        <w:t>t</w:t>
-      </w:r>
-      <w:r>
-        <w:t>ippe „</w:t>
-      </w:r>
-      <w:r>
-        <w:rPr>
-          <w:b/>
-          <w:bCs/>
-        </w:rPr>
-        <w:t>chrome.exe --user-data-dir="C:/Chrome dev session" --disable-web-security</w:t>
-      </w:r>
-      <w:r>
-        <w:t>“ ein</w:t>
+        <w:rPr>
+          <w:lang w:val="en-US"/>
+        </w:rPr>
+      </w:pPr>
+      <w:proofErr w:type="spellStart"/>
+      <w:r>
+        <w:rPr>
+          <w:lang w:val="en-US"/>
+        </w:rPr>
+        <w:t>T</w:t>
+      </w:r>
+      <w:r>
+        <w:rPr>
+          <w:lang w:val="en-US"/>
+        </w:rPr>
+        <w:t>ippe</w:t>
+      </w:r>
+      <w:proofErr w:type="spellEnd"/>
+      <w:r>
+        <w:rPr>
+          <w:lang w:val="en-US"/>
+        </w:rPr>
+        <w:t xml:space="preserve"> „</w:t>
+      </w:r>
+      <w:r>
+        <w:rPr>
+          <w:b/>
+          <w:bCs/>
+          <w:lang w:val="en-US"/>
+        </w:rPr>
+        <w:t>chrome.exe --user-data-</w:t>
+      </w:r>
+      <w:proofErr w:type="spellStart"/>
+      <w:r>
+        <w:rPr>
+          <w:b/>
+          <w:bCs/>
+          <w:lang w:val="en-US"/>
+        </w:rPr>
+        <w:t>dir</w:t>
+      </w:r>
+      <w:proofErr w:type="spellEnd"/>
+      <w:r>
+        <w:rPr>
+          <w:b/>
+          <w:bCs/>
+          <w:lang w:val="en-US"/>
+        </w:rPr>
+        <w:t>="C:/Chrome dev session" --disable-web-</w:t>
+      </w:r>
+      <w:proofErr w:type="gramStart"/>
+      <w:r>
+        <w:rPr>
+          <w:b/>
+          <w:bCs/>
+          <w:lang w:val="en-US"/>
+        </w:rPr>
+        <w:t>security</w:t>
+      </w:r>
+      <w:r>
+        <w:rPr>
+          <w:lang w:val="en-US"/>
+        </w:rPr>
+        <w:t xml:space="preserve">“ </w:t>
+      </w:r>
+      <w:proofErr w:type="spellStart"/>
+      <w:r>
+        <w:rPr>
+          <w:lang w:val="en-US"/>
+        </w:rPr>
+        <w:t>ein</w:t>
+      </w:r>
+      <w:proofErr w:type="spellEnd"/>
+      <w:proofErr w:type="gramEnd"/>
+      <w:r>
+        <w:rPr>
+          <w:lang w:val="en-US"/>
+        </w:rPr>
+        <w:t>.</w:t>
       </w:r>
     </w:p>
     <w:p>
@@ -2680,7 +4891,10 @@
         </w:numPr>
       </w:pPr>
       <w:r>
-        <w:t xml:space="preserve">öffne im Browser </w:t>
+        <w:t>Ö</w:t>
+      </w:r>
+      <w:r>
+        <w:t xml:space="preserve">ffne im Browser </w:t>
       </w:r>
       <w:r>
         <w:rPr>
@@ -2722,8 +4936,13 @@
           </mc:Fallback>
         </mc:AlternateContent>
       </w:r>
+      <w:r>
+        <w:t>.</w:t>
+      </w:r>
     </w:p>
     <w:sectPr>
+      <w:headerReference w:type="default" r:id="rId13"/>
+      <w:footerReference w:type="default" r:id="rId14"/>
       <w:pgSz w:w="11906" w:h="16838"/>
       <w:pgMar w:top="1417" w:right="707" w:bottom="1134" w:left="1417" w:header="720" w:footer="720" w:gutter="0"/>
       <w:cols w:space="720"/>
@@ -2757,6 +4976,191 @@
 </w:endnotes>
 </file>
 
+<file path=word/footer1.xml><?xml version="1.0" encoding="utf-8"?>
+<w:ftr xmlns:wpc="http://schemas.microsoft.com/office/word/2010/wordprocessingCanvas" xmlns:cx="http://schemas.microsoft.com/office/drawing/2014/chartex" xmlns:cx1="http://schemas.microsoft.com/office/drawing/2015/9/8/chartex" xmlns:cx2="http://schemas.microsoft.com/office/drawing/2015/10/21/chartex" xmlns:cx3="http://schemas.microsoft.com/office/drawing/2016/5/9/chartex" xmlns:cx4="http://schemas.microsoft.com/office/drawing/2016/5/10/chartex" xmlns:cx5="http://schemas.microsoft.com/office/drawing/2016/5/11/chartex" xmlns:cx6="http://schemas.microsoft.com/office/drawing/2016/5/12/chartex" xmlns:cx7="http://schemas.microsoft.com/office/drawing/2016/5/13/chartex" xmlns:cx8="http://schemas.microsoft.com/office/drawing/2016/5/14/chartex" xmlns:mc="http://schemas.openxmlformats.org/markup-compatibility/2006" xmlns:aink="http://schemas.microsoft.com/office/drawing/2016/ink" xmlns:am3d="http://schemas.microsoft.com/office/drawing/2017/model3d" xmlns:o="urn:schemas-microsoft-com:office:office" xmlns:r="http://schemas.openxmlformats.org/officeDocument/2006/relationships" xmlns:m="http://schemas.openxmlformats.org/officeDocument/2006/math" xmlns:v="urn:schemas-microsoft-com:vml" xmlns:wp14="http://schemas.microsoft.com/office/word/2010/wordprocessingDrawing" xmlns:wp="http://schemas.openxmlformats.org/drawingml/2006/wordprocessingDrawing" xmlns:w10="urn:schemas-microsoft-com:office:word" xmlns:w="http://schemas.openxmlformats.org/wordprocessingml/2006/main" xmlns:w14="http://schemas.microsoft.com/office/word/2010/wordml" xmlns:w15="http://schemas.microsoft.com/office/word/2012/wordml" xmlns:w16cex="http://schemas.microsoft.com/office/word/2018/wordml/cex" xmlns:w16cid="http://schemas.microsoft.com/office/word/2016/wordml/cid" xmlns:w16="http://schemas.microsoft.com/office/word/2018/wordml" xmlns:w16se="http://schemas.microsoft.com/office/word/2015/wordml/symex" xmlns:wpg="http://schemas.microsoft.com/office/word/2010/wordprocessingGroup" xmlns:wpi="http://schemas.microsoft.com/office/word/2010/wordprocessingInk" xmlns:wne="http://schemas.microsoft.com/office/word/2006/wordml" xmlns:wps="http://schemas.microsoft.com/office/word/2010/wordprocessingShape" mc:Ignorable="w14 w15 w16se w16cid w16 w16cex wp14">
+  <w:p>
+    <w:pPr>
+      <w:pStyle w:val="Fuzeile"/>
+      <w:rPr>
+        <w:sz w:val="16"/>
+        <w:szCs w:val="16"/>
+      </w:rPr>
+    </w:pPr>
+    <w:r>
+      <w:rPr>
+        <w:sz w:val="16"/>
+        <w:szCs w:val="16"/>
+      </w:rPr>
+      <w:t>Deutsch Thomas,</w:t>
+    </w:r>
+    <w:r>
+      <w:rPr>
+        <w:sz w:val="16"/>
+        <w:szCs w:val="16"/>
+      </w:rPr>
+      <w:t xml:space="preserve"> </w:t>
+    </w:r>
+    <w:r>
+      <w:rPr>
+        <w:sz w:val="16"/>
+        <w:szCs w:val="16"/>
+      </w:rPr>
+      <w:t>Esen</w:t>
+    </w:r>
+    <w:r>
+      <w:rPr>
+        <w:sz w:val="16"/>
+        <w:szCs w:val="16"/>
+      </w:rPr>
+      <w:t xml:space="preserve"> </w:t>
+    </w:r>
+    <w:r>
+      <w:rPr>
+        <w:sz w:val="16"/>
+        <w:szCs w:val="16"/>
+      </w:rPr>
+      <w:t>Samed</w:t>
+    </w:r>
+    <w:r>
+      <w:rPr>
+        <w:sz w:val="16"/>
+        <w:szCs w:val="16"/>
+      </w:rPr>
+      <w:t>,</w:t>
+    </w:r>
+    <w:r>
+      <w:rPr>
+        <w:sz w:val="16"/>
+        <w:szCs w:val="16"/>
+      </w:rPr>
+      <w:t xml:space="preserve"> Lindner Sabine, Pühringer Paul</w:t>
+    </w:r>
+    <w:r>
+      <w:rPr>
+        <w:sz w:val="16"/>
+        <w:szCs w:val="16"/>
+      </w:rPr>
+      <w:tab/>
+    </w:r>
+    <w:r>
+      <w:rPr>
+        <w:sz w:val="16"/>
+        <w:szCs w:val="16"/>
+      </w:rPr>
+      <w:tab/>
+    </w:r>
+    <w:r>
+      <w:rPr>
+        <w:sz w:val="16"/>
+        <w:szCs w:val="16"/>
+        <w:lang w:val="de-DE"/>
+      </w:rPr>
+      <w:t xml:space="preserve">Seite </w:t>
+    </w:r>
+    <w:r>
+      <w:rPr>
+        <w:b/>
+        <w:bCs/>
+        <w:sz w:val="16"/>
+        <w:szCs w:val="16"/>
+      </w:rPr>
+      <w:fldChar w:fldCharType="begin"/>
+    </w:r>
+    <w:r>
+      <w:rPr>
+        <w:b/>
+        <w:bCs/>
+        <w:sz w:val="16"/>
+        <w:szCs w:val="16"/>
+      </w:rPr>
+      <w:instrText>PAGE  \* Arabic  \* MERGEFORMAT</w:instrText>
+    </w:r>
+    <w:r>
+      <w:rPr>
+        <w:b/>
+        <w:bCs/>
+        <w:sz w:val="16"/>
+        <w:szCs w:val="16"/>
+      </w:rPr>
+      <w:fldChar w:fldCharType="separate"/>
+    </w:r>
+    <w:r>
+      <w:rPr>
+        <w:b/>
+        <w:bCs/>
+        <w:sz w:val="16"/>
+        <w:szCs w:val="16"/>
+        <w:lang w:val="de-DE"/>
+      </w:rPr>
+      <w:t>1</w:t>
+    </w:r>
+    <w:r>
+      <w:rPr>
+        <w:b/>
+        <w:bCs/>
+        <w:sz w:val="16"/>
+        <w:szCs w:val="16"/>
+      </w:rPr>
+      <w:fldChar w:fldCharType="end"/>
+    </w:r>
+    <w:r>
+      <w:rPr>
+        <w:sz w:val="16"/>
+        <w:szCs w:val="16"/>
+        <w:lang w:val="de-DE"/>
+      </w:rPr>
+      <w:t xml:space="preserve"> von </w:t>
+    </w:r>
+    <w:r>
+      <w:rPr>
+        <w:b/>
+        <w:bCs/>
+        <w:sz w:val="16"/>
+        <w:szCs w:val="16"/>
+      </w:rPr>
+      <w:fldChar w:fldCharType="begin"/>
+    </w:r>
+    <w:r>
+      <w:rPr>
+        <w:b/>
+        <w:bCs/>
+        <w:sz w:val="16"/>
+        <w:szCs w:val="16"/>
+      </w:rPr>
+      <w:instrText>NUMPAGES  \* Arabic  \* MERGEFORMAT</w:instrText>
+    </w:r>
+    <w:r>
+      <w:rPr>
+        <w:b/>
+        <w:bCs/>
+        <w:sz w:val="16"/>
+        <w:szCs w:val="16"/>
+      </w:rPr>
+      <w:fldChar w:fldCharType="separate"/>
+    </w:r>
+    <w:r>
+      <w:rPr>
+        <w:b/>
+        <w:bCs/>
+        <w:sz w:val="16"/>
+        <w:szCs w:val="16"/>
+        <w:lang w:val="de-DE"/>
+      </w:rPr>
+      <w:t>2</w:t>
+    </w:r>
+    <w:r>
+      <w:rPr>
+        <w:b/>
+        <w:bCs/>
+        <w:sz w:val="16"/>
+        <w:szCs w:val="16"/>
+      </w:rPr>
+      <w:fldChar w:fldCharType="end"/>
+    </w:r>
+  </w:p>
+</w:ftr>
+</file>
+
 <file path=word/footnotes.xml><?xml version="1.0" encoding="utf-8"?>
 <w:footnotes xmlns:wpc="http://schemas.microsoft.com/office/word/2010/wordprocessingCanvas" xmlns:cx="http://schemas.microsoft.com/office/drawing/2014/chartex" xmlns:cx1="http://schemas.microsoft.com/office/drawing/2015/9/8/chartex" xmlns:cx2="http://schemas.microsoft.com/office/drawing/2015/10/21/chartex" xmlns:cx3="http://schemas.microsoft.com/office/drawing/2016/5/9/chartex" xmlns:cx4="http://schemas.microsoft.com/office/drawing/2016/5/10/chartex" xmlns:cx5="http://schemas.microsoft.com/office/drawing/2016/5/11/chartex" xmlns:cx6="http://schemas.microsoft.com/office/drawing/2016/5/12/chartex" xmlns:cx7="http://schemas.microsoft.com/office/drawing/2016/5/13/chartex" xmlns:cx8="http://schemas.microsoft.com/office/drawing/2016/5/14/chartex" xmlns:mc="http://schemas.openxmlformats.org/markup-compatibility/2006" xmlns:aink="http://schemas.microsoft.com/office/drawing/2016/ink" xmlns:am3d="http://schemas.microsoft.com/office/drawing/2017/model3d" xmlns:o="urn:schemas-microsoft-com:office:office" xmlns:r="http://schemas.openxmlformats.org/officeDocument/2006/relationships" xmlns:m="http://schemas.openxmlformats.org/officeDocument/2006/math" xmlns:v="urn:schemas-microsoft-com:vml" xmlns:wp14="http://schemas.microsoft.com/office/word/2010/wordprocessingDrawing" xmlns:wp="http://schemas.openxmlformats.org/drawingml/2006/wordprocessingDrawing" xmlns:w10="urn:schemas-microsoft-com:office:word" xmlns:w="http://schemas.openxmlformats.org/wordprocessingml/2006/main" xmlns:w14="http://schemas.microsoft.com/office/word/2010/wordml" xmlns:w15="http://schemas.microsoft.com/office/word/2012/wordml" xmlns:w16cex="http://schemas.microsoft.com/office/word/2018/wordml/cex" xmlns:w16cid="http://schemas.microsoft.com/office/word/2016/wordml/cid" xmlns:w16="http://schemas.microsoft.com/office/word/2018/wordml" xmlns:w16se="http://schemas.microsoft.com/office/word/2015/wordml/symex" xmlns:wpg="http://schemas.microsoft.com/office/word/2010/wordprocessingGroup" xmlns:wpi="http://schemas.microsoft.com/office/word/2010/wordprocessingInk" xmlns:wne="http://schemas.microsoft.com/office/word/2006/wordml" xmlns:wps="http://schemas.microsoft.com/office/word/2010/wordprocessingShape" mc:Ignorable="w14 w15 w16se w16cid w16 w16cex wp14">
   <w:footnote w:type="separator" w:id="-1">
@@ -2783,6 +5187,26 @@
     </w:p>
   </w:footnote>
 </w:footnotes>
+</file>
+
+<file path=word/header1.xml><?xml version="1.0" encoding="utf-8"?>
+<w:hdr xmlns:wpc="http://schemas.microsoft.com/office/word/2010/wordprocessingCanvas" xmlns:cx="http://schemas.microsoft.com/office/drawing/2014/chartex" xmlns:cx1="http://schemas.microsoft.com/office/drawing/2015/9/8/chartex" xmlns:cx2="http://schemas.microsoft.com/office/drawing/2015/10/21/chartex" xmlns:cx3="http://schemas.microsoft.com/office/drawing/2016/5/9/chartex" xmlns:cx4="http://schemas.microsoft.com/office/drawing/2016/5/10/chartex" xmlns:cx5="http://schemas.microsoft.com/office/drawing/2016/5/11/chartex" xmlns:cx6="http://schemas.microsoft.com/office/drawing/2016/5/12/chartex" xmlns:cx7="http://schemas.microsoft.com/office/drawing/2016/5/13/chartex" xmlns:cx8="http://schemas.microsoft.com/office/drawing/2016/5/14/chartex" xmlns:mc="http://schemas.openxmlformats.org/markup-compatibility/2006" xmlns:aink="http://schemas.microsoft.com/office/drawing/2016/ink" xmlns:am3d="http://schemas.microsoft.com/office/drawing/2017/model3d" xmlns:o="urn:schemas-microsoft-com:office:office" xmlns:r="http://schemas.openxmlformats.org/officeDocument/2006/relationships" xmlns:m="http://schemas.openxmlformats.org/officeDocument/2006/math" xmlns:v="urn:schemas-microsoft-com:vml" xmlns:wp14="http://schemas.microsoft.com/office/word/2010/wordprocessingDrawing" xmlns:wp="http://schemas.openxmlformats.org/drawingml/2006/wordprocessingDrawing" xmlns:w10="urn:schemas-microsoft-com:office:word" xmlns:w="http://schemas.openxmlformats.org/wordprocessingml/2006/main" xmlns:w14="http://schemas.microsoft.com/office/word/2010/wordml" xmlns:w15="http://schemas.microsoft.com/office/word/2012/wordml" xmlns:w16cex="http://schemas.microsoft.com/office/word/2018/wordml/cex" xmlns:w16cid="http://schemas.microsoft.com/office/word/2016/wordml/cid" xmlns:w16="http://schemas.microsoft.com/office/word/2018/wordml" xmlns:w16se="http://schemas.microsoft.com/office/word/2015/wordml/symex" xmlns:wpg="http://schemas.microsoft.com/office/word/2010/wordprocessingGroup" xmlns:wpi="http://schemas.microsoft.com/office/word/2010/wordprocessingInk" xmlns:wne="http://schemas.microsoft.com/office/word/2006/wordml" xmlns:wps="http://schemas.microsoft.com/office/word/2010/wordprocessingShape" mc:Ignorable="w14 w15 w16se w16cid w16 w16cex wp14">
+  <w:p>
+    <w:pPr>
+      <w:pStyle w:val="Kopfzeile"/>
+    </w:pPr>
+    <w:r>
+      <w:t>Gruppe 4</w:t>
+    </w:r>
+    <w:r>
+      <w:tab/>
+    </w:r>
+    <w:r>
+      <w:tab/>
+      <w:t>02.02.2021</w:t>
+    </w:r>
+  </w:p>
+</w:hdr>
 </file>
 
 <file path=word/numbering.xml><?xml version="1.0" encoding="utf-8"?>
@@ -3700,6 +6124,50 @@
       <w:u w:val="single"/>
     </w:rPr>
   </w:style>
+  <w:style w:type="paragraph" w:styleId="Kopfzeile">
+    <w:name w:val="header"/>
+    <w:basedOn w:val="Standard"/>
+    <w:link w:val="KopfzeileZchn"/>
+    <w:uiPriority w:val="99"/>
+    <w:unhideWhenUsed/>
+    <w:rsid w:val="00952542"/>
+    <w:pPr>
+      <w:tabs>
+        <w:tab w:val="center" w:pos="4536"/>
+        <w:tab w:val="right" w:pos="9072"/>
+      </w:tabs>
+      <w:spacing w:after="0" w:line="240" w:lineRule="auto"/>
+    </w:pPr>
+  </w:style>
+  <w:style w:type="character" w:customStyle="1" w:styleId="KopfzeileZchn">
+    <w:name w:val="Kopfzeile Zchn"/>
+    <w:basedOn w:val="Absatz-Standardschriftart"/>
+    <w:link w:val="Kopfzeile"/>
+    <w:uiPriority w:val="99"/>
+    <w:rsid w:val="00952542"/>
+  </w:style>
+  <w:style w:type="paragraph" w:styleId="Fuzeile">
+    <w:name w:val="footer"/>
+    <w:basedOn w:val="Standard"/>
+    <w:link w:val="FuzeileZchn"/>
+    <w:uiPriority w:val="99"/>
+    <w:unhideWhenUsed/>
+    <w:rsid w:val="00952542"/>
+    <w:pPr>
+      <w:tabs>
+        <w:tab w:val="center" w:pos="4536"/>
+        <w:tab w:val="right" w:pos="9072"/>
+      </w:tabs>
+      <w:spacing w:after="0" w:line="240" w:lineRule="auto"/>
+    </w:pPr>
+  </w:style>
+  <w:style w:type="character" w:customStyle="1" w:styleId="FuzeileZchn">
+    <w:name w:val="Fußzeile Zchn"/>
+    <w:basedOn w:val="Absatz-Standardschriftart"/>
+    <w:link w:val="Fuzeile"/>
+    <w:uiPriority w:val="99"/>
+    <w:rsid w:val="00952542"/>
+  </w:style>
 </w:styles>
 </file>
 

</xml_diff>